<commit_message>
edit intro to sorting
</commit_message>
<xml_diff>
--- a/01-Introduction.docx
+++ b/01-Introduction.docx
@@ -4,53 +4,30 @@
   <w:body>
     <w:p>
       <w:pPr>
-        <w:rPr>
-          <w:rFonts w:ascii="Times New Roman" w:hAnsi="Times New Roman" w:cs="Times New Roman"/>
-          <w:b/>
-          <w:bCs/>
-          <w:sz w:val="48"/>
-          <w:szCs w:val="48"/>
-        </w:rPr>
-      </w:pPr>
-      <w:r>
-        <w:rPr>
-          <w:rFonts w:ascii="Times New Roman" w:hAnsi="Times New Roman" w:cs="Times New Roman"/>
-          <w:b/>
-          <w:bCs/>
-          <w:sz w:val="48"/>
-          <w:szCs w:val="48"/>
-        </w:rPr>
+        <w:pStyle w:val="Heading1"/>
+        <w:rPr>
+          <w:b w:val="0"/>
+        </w:rPr>
+      </w:pPr>
+      <w:r>
         <w:t xml:space="preserve">Chapter </w:t>
       </w:r>
       <w:r>
-        <w:rPr>
-          <w:rFonts w:ascii="Times New Roman" w:hAnsi="Times New Roman" w:cs="Times New Roman"/>
-          <w:b/>
-          <w:bCs/>
-          <w:sz w:val="48"/>
-          <w:szCs w:val="48"/>
-        </w:rPr>
         <w:t>1</w:t>
       </w:r>
-    </w:p>
-    <w:p>
-      <w:pPr>
-        <w:rPr>
-          <w:rFonts w:ascii="Times New Roman" w:hAnsi="Times New Roman" w:cs="Times New Roman"/>
-          <w:b/>
-          <w:bCs/>
-          <w:sz w:val="48"/>
-          <w:szCs w:val="48"/>
-        </w:rPr>
-      </w:pPr>
-      <w:r>
-        <w:rPr>
-          <w:rFonts w:ascii="Times New Roman" w:hAnsi="Times New Roman" w:cs="Times New Roman"/>
-          <w:b/>
-          <w:bCs/>
-          <w:sz w:val="48"/>
-          <w:szCs w:val="48"/>
-        </w:rPr>
+      <w:r>
+        <w:rPr>
+          <w:b w:val="0"/>
+        </w:rPr>
+        <w:t xml:space="preserve"> </w:t>
+      </w:r>
+      <w:r>
+        <w:rPr>
+          <w:b w:val="0"/>
+        </w:rPr>
+        <w:br/>
+      </w:r>
+      <w:r>
         <w:t>Introduction</w:t>
       </w:r>
     </w:p>
@@ -92,16 +69,14 @@
         </w:rPr>
         <w:t xml:space="preserve"> menggabungkan dua topik:</w:t>
       </w:r>
-    </w:p>
-    <w:p>
-      <w:pPr>
-        <w:spacing w:after="120" w:line="276" w:lineRule="auto"/>
-        <w:rPr>
-          <w:rFonts w:ascii="Times New Roman" w:hAnsi="Times New Roman" w:cs="Times New Roman"/>
-          <w:sz w:val="22"/>
-          <w:szCs w:val="22"/>
-        </w:rPr>
-      </w:pPr>
+      <w:r>
+        <w:rPr>
+          <w:rFonts w:ascii="Times New Roman" w:hAnsi="Times New Roman" w:cs="Times New Roman"/>
+          <w:sz w:val="22"/>
+          <w:szCs w:val="22"/>
+        </w:rPr>
+        <w:t xml:space="preserve"> </w:t>
+      </w:r>
       <w:r>
         <w:rPr>
           <w:rFonts w:ascii="Times New Roman" w:hAnsi="Times New Roman" w:cs="Times New Roman"/>
@@ -116,7 +91,14 @@
           <w:sz w:val="22"/>
           <w:szCs w:val="22"/>
         </w:rPr>
-        <w:br/>
+        <w:t xml:space="preserve"> </w:t>
+      </w:r>
+      <w:r>
+        <w:rPr>
+          <w:rFonts w:ascii="Times New Roman" w:hAnsi="Times New Roman" w:cs="Times New Roman"/>
+          <w:sz w:val="22"/>
+          <w:szCs w:val="22"/>
+        </w:rPr>
         <w:t>(2) implementasi algoritma.</w:t>
       </w:r>
     </w:p>
@@ -217,11 +199,53 @@
       <w:r>
         <w:rPr>
           <w:rFonts w:ascii="Times New Roman" w:hAnsi="Times New Roman" w:cs="Times New Roman"/>
+          <w:sz w:val="22"/>
+          <w:szCs w:val="22"/>
+        </w:rPr>
+        <w:t>competitive programming</w:t>
+      </w:r>
+      <w:r>
+        <w:rPr>
+          <w:rFonts w:ascii="Times New Roman" w:hAnsi="Times New Roman" w:cs="Times New Roman"/>
+          <w:sz w:val="22"/>
+          <w:szCs w:val="22"/>
+        </w:rPr>
+        <w:t xml:space="preserve"> juga membentuk dasar untuk penelitian ilmiah tentang algoritma.</w:t>
+      </w:r>
+    </w:p>
+    <w:p>
+      <w:pPr>
+        <w:spacing w:after="120" w:line="276" w:lineRule="auto"/>
+        <w:rPr>
+          <w:rFonts w:ascii="Times New Roman" w:hAnsi="Times New Roman" w:cs="Times New Roman"/>
+          <w:sz w:val="22"/>
+          <w:szCs w:val="22"/>
+        </w:rPr>
+      </w:pPr>
+      <w:r>
+        <w:rPr>
+          <w:rFonts w:ascii="Times New Roman" w:hAnsi="Times New Roman" w:cs="Times New Roman"/>
           <w:b/>
           <w:bCs/>
           <w:sz w:val="22"/>
           <w:szCs w:val="22"/>
         </w:rPr>
+        <w:t>Implementasi algoritma</w:t>
+      </w:r>
+      <w:r>
+        <w:rPr>
+          <w:rFonts w:ascii="Times New Roman" w:hAnsi="Times New Roman" w:cs="Times New Roman"/>
+          <w:sz w:val="22"/>
+          <w:szCs w:val="22"/>
+        </w:rPr>
+        <w:t xml:space="preserve"> membutuhkan keterampilan pemrograman yang baik. Dalam </w:t>
+      </w:r>
+      <w:r>
+        <w:rPr>
+          <w:rFonts w:ascii="Times New Roman" w:hAnsi="Times New Roman" w:cs="Times New Roman"/>
+          <w:sz w:val="22"/>
+          <w:szCs w:val="22"/>
+        </w:rPr>
         <w:t>competitive programming</w:t>
       </w:r>
       <w:r>
@@ -230,7 +254,7 @@
           <w:sz w:val="22"/>
           <w:szCs w:val="22"/>
         </w:rPr>
-        <w:t xml:space="preserve"> juga membentuk dasar untuk penelitian ilmiah tentang algoritma.</w:t>
+        <w:t>, solusi dinilai dengan menguji algoritma yang diimplementasikan menggunakan serangkaian kasus uji. Jadi, tidak cukup hanya ide algoritma yang benar, implementasinya juga harus benar.</w:t>
       </w:r>
     </w:p>
     <w:p>
@@ -245,36 +269,10 @@
       <w:r>
         <w:rPr>
           <w:rFonts w:ascii="Times New Roman" w:hAnsi="Times New Roman" w:cs="Times New Roman"/>
-          <w:b/>
-          <w:bCs/>
-          <w:sz w:val="22"/>
-          <w:szCs w:val="22"/>
-        </w:rPr>
-        <w:t>Implementasi algoritma</w:t>
-      </w:r>
-      <w:r>
-        <w:rPr>
-          <w:rFonts w:ascii="Times New Roman" w:hAnsi="Times New Roman" w:cs="Times New Roman"/>
-          <w:sz w:val="22"/>
-          <w:szCs w:val="22"/>
-        </w:rPr>
-        <w:t xml:space="preserve"> membutuhkan keterampilan pemrograman yang baik. Dalam </w:t>
-      </w:r>
-      <w:r>
-        <w:rPr>
-          <w:rFonts w:ascii="Times New Roman" w:hAnsi="Times New Roman" w:cs="Times New Roman"/>
-          <w:sz w:val="22"/>
-          <w:szCs w:val="22"/>
-        </w:rPr>
-        <w:t>competitive programming</w:t>
-      </w:r>
-      <w:r>
-        <w:rPr>
-          <w:rFonts w:ascii="Times New Roman" w:hAnsi="Times New Roman" w:cs="Times New Roman"/>
-          <w:sz w:val="22"/>
-          <w:szCs w:val="22"/>
-        </w:rPr>
-        <w:t>, solusi dinilai dengan menguji algoritma yang diimplementasikan menggunakan serangkaian kasus uji. Jadi, tidak cukup hanya ide algoritma yang benar, implementasinya juga harus benar.</w:t>
+          <w:sz w:val="22"/>
+          <w:szCs w:val="22"/>
+        </w:rPr>
+        <w:t>Gaya penulisan kode yang baik dalam kontes adalah yang langsung dan ringkas. Program harus ditulis dengan cepat, karena waktu yang tersedia terbatas. Berbeda dengan rekayasa perangkat lunak tradisional, program-program ini singkat (biasanya tidak lebih dari beberapa ratus baris kode), dan tidak perlu dipelihara setelah kontes.</w:t>
       </w:r>
     </w:p>
     <w:p>
@@ -286,24 +284,17 @@
           <w:szCs w:val="22"/>
         </w:rPr>
       </w:pPr>
-      <w:r>
-        <w:rPr>
-          <w:rFonts w:ascii="Times New Roman" w:hAnsi="Times New Roman" w:cs="Times New Roman"/>
-          <w:sz w:val="22"/>
-          <w:szCs w:val="22"/>
-        </w:rPr>
-        <w:t>Gaya penulisan kode yang baik dalam kontes adalah yang langsung dan ringkas. Program harus ditulis dengan cepat, karena waktu yang tersedia terbatas. Berbeda dengan rekayasa perangkat lunak tradisional, program-program ini singkat (biasanya tidak lebih dari beberapa ratus baris kode), dan tidak perlu dipelihara setelah kontes.</w:t>
-      </w:r>
-    </w:p>
-    <w:p>
-      <w:pPr>
-        <w:spacing w:after="120" w:line="276" w:lineRule="auto"/>
-        <w:rPr>
-          <w:rFonts w:ascii="Times New Roman" w:hAnsi="Times New Roman" w:cs="Times New Roman"/>
-          <w:sz w:val="22"/>
-          <w:szCs w:val="22"/>
-        </w:rPr>
-      </w:pPr>
+    </w:p>
+    <w:p>
+      <w:pPr>
+        <w:pStyle w:val="Heading2"/>
+        <w:rPr>
+          <w:b w:val="0"/>
+        </w:rPr>
+      </w:pPr>
+      <w:r>
+        <w:t>Bahasa Pemrograman</w:t>
+      </w:r>
     </w:p>
     <w:p>
       <w:pPr>
@@ -319,215 +310,213 @@
       <w:r>
         <w:rPr>
           <w:rFonts w:ascii="Times New Roman" w:hAnsi="Times New Roman" w:cs="Times New Roman"/>
+          <w:sz w:val="22"/>
+          <w:szCs w:val="22"/>
+        </w:rPr>
+        <w:t>Saat ini, bahasa pemrograman yang paling populer digunakan dalam kontes adalah</w:t>
+      </w:r>
+      <w:r>
+        <w:rPr>
+          <w:rFonts w:ascii="Times New Roman" w:hAnsi="Times New Roman" w:cs="Times New Roman"/>
+          <w:sz w:val="22"/>
+          <w:szCs w:val="22"/>
+        </w:rPr>
+        <w:t xml:space="preserve"> </w:t>
+      </w:r>
+      <w:r>
+        <w:rPr>
+          <w:rFonts w:ascii="Times New Roman" w:hAnsi="Times New Roman" w:cs="Times New Roman"/>
+          <w:sz w:val="22"/>
+          <w:szCs w:val="22"/>
+        </w:rPr>
+        <w:t>C++, Python, dan</w:t>
+      </w:r>
+      <w:r>
+        <w:rPr>
+          <w:rFonts w:ascii="Times New Roman" w:hAnsi="Times New Roman" w:cs="Times New Roman"/>
+          <w:sz w:val="22"/>
+          <w:szCs w:val="22"/>
+        </w:rPr>
+        <w:t xml:space="preserve"> </w:t>
+      </w:r>
+      <w:r>
+        <w:rPr>
+          <w:rFonts w:ascii="Times New Roman" w:hAnsi="Times New Roman" w:cs="Times New Roman"/>
+          <w:sz w:val="22"/>
+          <w:szCs w:val="22"/>
+        </w:rPr>
+        <w:t xml:space="preserve">Java. Misalnya, dalam </w:t>
+      </w:r>
+      <w:r>
+        <w:rPr>
+          <w:rFonts w:ascii="Times New Roman" w:hAnsi="Times New Roman" w:cs="Times New Roman"/>
           <w:b/>
           <w:bCs/>
-          <w:sz w:val="32"/>
-          <w:szCs w:val="32"/>
-        </w:rPr>
-        <w:t>Bahasa Pemrograman</w:t>
+          <w:sz w:val="22"/>
+          <w:szCs w:val="22"/>
+        </w:rPr>
+        <w:t>Google Code Jam 2017</w:t>
+      </w:r>
+      <w:r>
+        <w:rPr>
+          <w:rFonts w:ascii="Times New Roman" w:hAnsi="Times New Roman" w:cs="Times New Roman"/>
+          <w:sz w:val="22"/>
+          <w:szCs w:val="22"/>
+        </w:rPr>
+        <w:t>, di antara 3.000 peserta terbaik, 79% menggunakan</w:t>
+      </w:r>
+      <w:r>
+        <w:rPr>
+          <w:rFonts w:ascii="Times New Roman" w:hAnsi="Times New Roman" w:cs="Times New Roman"/>
+          <w:sz w:val="22"/>
+          <w:szCs w:val="22"/>
+        </w:rPr>
+        <w:t xml:space="preserve"> </w:t>
+      </w:r>
+      <w:r>
+        <w:rPr>
+          <w:rFonts w:ascii="Times New Roman" w:hAnsi="Times New Roman" w:cs="Times New Roman"/>
+          <w:sz w:val="22"/>
+          <w:szCs w:val="22"/>
+        </w:rPr>
+        <w:t>C++, 16% menggunakan Python, dan 8% menggunakan Java. Beberapa peserta juga</w:t>
+      </w:r>
+      <w:r>
+        <w:rPr>
+          <w:rFonts w:ascii="Times New Roman" w:hAnsi="Times New Roman" w:cs="Times New Roman"/>
+          <w:sz w:val="22"/>
+          <w:szCs w:val="22"/>
+        </w:rPr>
+        <w:t xml:space="preserve"> </w:t>
+      </w:r>
+      <w:r>
+        <w:rPr>
+          <w:rFonts w:ascii="Times New Roman" w:hAnsi="Times New Roman" w:cs="Times New Roman"/>
+          <w:sz w:val="22"/>
+          <w:szCs w:val="22"/>
+        </w:rPr>
+        <w:t>menggunakan beberapa bahasa.</w:t>
       </w:r>
     </w:p>
     <w:p>
       <w:pPr>
         <w:spacing w:after="120" w:line="276" w:lineRule="auto"/>
+        <w:rPr>
+          <w:rFonts w:ascii="Times New Roman" w:hAnsi="Times New Roman" w:cs="Times New Roman"/>
+          <w:sz w:val="22"/>
+          <w:szCs w:val="22"/>
+        </w:rPr>
+      </w:pPr>
+      <w:r>
+        <w:rPr>
+          <w:rFonts w:ascii="Times New Roman" w:hAnsi="Times New Roman" w:cs="Times New Roman"/>
+          <w:sz w:val="22"/>
+          <w:szCs w:val="22"/>
+        </w:rPr>
+        <w:t xml:space="preserve">Banyak orang berpendapat bahwa C++ adalah pilihan terbaik untuk seorang </w:t>
+      </w:r>
+      <w:r>
+        <w:rPr>
+          <w:rFonts w:ascii="Times New Roman" w:hAnsi="Times New Roman" w:cs="Times New Roman"/>
+          <w:sz w:val="22"/>
+          <w:szCs w:val="22"/>
+        </w:rPr>
+        <w:t>competitive programmer</w:t>
+      </w:r>
+      <w:r>
+        <w:rPr>
+          <w:rFonts w:ascii="Times New Roman" w:hAnsi="Times New Roman" w:cs="Times New Roman"/>
+          <w:sz w:val="22"/>
+          <w:szCs w:val="22"/>
+        </w:rPr>
+        <w:t>, dan C++ hampir selalu tersedia di sistem kontes. Keuntungan menggunakan C++</w:t>
+      </w:r>
+      <w:r>
+        <w:rPr>
+          <w:rFonts w:ascii="Times New Roman" w:hAnsi="Times New Roman" w:cs="Times New Roman"/>
+          <w:sz w:val="22"/>
+          <w:szCs w:val="22"/>
+        </w:rPr>
+        <w:t xml:space="preserve"> </w:t>
+      </w:r>
+      <w:r>
+        <w:rPr>
+          <w:rFonts w:ascii="Times New Roman" w:hAnsi="Times New Roman" w:cs="Times New Roman"/>
+          <w:sz w:val="22"/>
+          <w:szCs w:val="22"/>
+        </w:rPr>
+        <w:t>adalah bahwa ini adalah bahasa yang sangat efisien dan pustaka standarnya mengandung banyak struktur data dan algoritma.</w:t>
+      </w:r>
+    </w:p>
+    <w:p>
+      <w:pPr>
+        <w:spacing w:after="120" w:line="276" w:lineRule="auto"/>
+        <w:rPr>
+          <w:rFonts w:ascii="Times New Roman" w:hAnsi="Times New Roman" w:cs="Times New Roman"/>
+          <w:sz w:val="22"/>
+          <w:szCs w:val="22"/>
+        </w:rPr>
+      </w:pPr>
+      <w:r>
+        <w:rPr>
+          <w:rFonts w:ascii="Times New Roman" w:hAnsi="Times New Roman" w:cs="Times New Roman"/>
+          <w:sz w:val="22"/>
+          <w:szCs w:val="22"/>
+        </w:rPr>
+        <w:t>Di sisi lain, ada baiknya menguasai beberapa bahasa pemrograman dan memahami kekuatannya. Misalnya, jika angka besar dibutuhkan dalam masalah, Python bisa menjadi pilihan yang baik, karena memiliki operasi built-in untuk perhitungan dengan angka besar. Namun, sebagian besar masalah dalam kontes pemrograman disusun sedemikian rupa sehingga penggunaan bahasa pemrograman tertentu tidak memberikan keuntungan yang tidak adil.</w:t>
+      </w:r>
+    </w:p>
+    <w:p>
+      <w:pPr>
+        <w:spacing w:after="120" w:line="276" w:lineRule="auto"/>
+        <w:rPr>
+          <w:rFonts w:ascii="Times New Roman" w:hAnsi="Times New Roman" w:cs="Times New Roman"/>
+          <w:sz w:val="22"/>
+          <w:szCs w:val="22"/>
+        </w:rPr>
+      </w:pPr>
+      <w:r>
+        <w:rPr>
+          <w:rFonts w:ascii="Times New Roman" w:hAnsi="Times New Roman" w:cs="Times New Roman"/>
+          <w:sz w:val="22"/>
+          <w:szCs w:val="22"/>
+        </w:rPr>
+        <w:t xml:space="preserve">Semua </w:t>
+      </w:r>
+      <w:r>
+        <w:rPr>
+          <w:rFonts w:ascii="Times New Roman" w:hAnsi="Times New Roman" w:cs="Times New Roman"/>
+          <w:sz w:val="22"/>
+          <w:szCs w:val="22"/>
+        </w:rPr>
+        <w:t xml:space="preserve">contoh </w:t>
+      </w:r>
+      <w:r>
+        <w:rPr>
+          <w:rFonts w:ascii="Times New Roman" w:hAnsi="Times New Roman" w:cs="Times New Roman"/>
+          <w:sz w:val="22"/>
+          <w:szCs w:val="22"/>
+        </w:rPr>
+        <w:t xml:space="preserve">program dalam buku ini ditulis dalam C++, dan struktur data serta algoritma dari pustaka standar sering digunakan. Program-program ini mengikuti standar </w:t>
+      </w:r>
+      <w:r>
         <w:rPr>
           <w:rFonts w:ascii="Times New Roman" w:hAnsi="Times New Roman" w:cs="Times New Roman"/>
           <w:b/>
           <w:bCs/>
-          <w:sz w:val="32"/>
-          <w:szCs w:val="32"/>
-        </w:rPr>
-      </w:pPr>
-      <w:r>
-        <w:rPr>
-          <w:rFonts w:ascii="Times New Roman" w:hAnsi="Times New Roman" w:cs="Times New Roman"/>
-          <w:sz w:val="22"/>
-          <w:szCs w:val="22"/>
-        </w:rPr>
-        <w:t>Saat ini, bahasa pemrograman yang paling populer digunakan dalam kontes adalah</w:t>
-      </w:r>
-      <w:r>
-        <w:rPr>
-          <w:rFonts w:ascii="Times New Roman" w:hAnsi="Times New Roman" w:cs="Times New Roman"/>
-          <w:sz w:val="22"/>
-          <w:szCs w:val="22"/>
-        </w:rPr>
-        <w:t xml:space="preserve"> </w:t>
-      </w:r>
-      <w:r>
-        <w:rPr>
-          <w:rFonts w:ascii="Times New Roman" w:hAnsi="Times New Roman" w:cs="Times New Roman"/>
-          <w:sz w:val="22"/>
-          <w:szCs w:val="22"/>
-        </w:rPr>
-        <w:t>C++, Python, dan</w:t>
-      </w:r>
-      <w:r>
-        <w:rPr>
-          <w:rFonts w:ascii="Times New Roman" w:hAnsi="Times New Roman" w:cs="Times New Roman"/>
-          <w:sz w:val="22"/>
-          <w:szCs w:val="22"/>
-        </w:rPr>
-        <w:t xml:space="preserve"> </w:t>
-      </w:r>
-      <w:r>
-        <w:rPr>
-          <w:rFonts w:ascii="Times New Roman" w:hAnsi="Times New Roman" w:cs="Times New Roman"/>
-          <w:sz w:val="22"/>
-          <w:szCs w:val="22"/>
-        </w:rPr>
-        <w:t xml:space="preserve">Java. Misalnya, dalam </w:t>
-      </w:r>
-      <w:r>
-        <w:rPr>
-          <w:rFonts w:ascii="Times New Roman" w:hAnsi="Times New Roman" w:cs="Times New Roman"/>
-          <w:b/>
-          <w:bCs/>
-          <w:sz w:val="22"/>
-          <w:szCs w:val="22"/>
-        </w:rPr>
-        <w:t>Google Code Jam 2017</w:t>
-      </w:r>
-      <w:r>
-        <w:rPr>
-          <w:rFonts w:ascii="Times New Roman" w:hAnsi="Times New Roman" w:cs="Times New Roman"/>
-          <w:sz w:val="22"/>
-          <w:szCs w:val="22"/>
-        </w:rPr>
-        <w:t>, di antara 3.000 peserta terbaik, 79% menggunakan</w:t>
-      </w:r>
-      <w:r>
-        <w:rPr>
-          <w:rFonts w:ascii="Times New Roman" w:hAnsi="Times New Roman" w:cs="Times New Roman"/>
-          <w:sz w:val="22"/>
-          <w:szCs w:val="22"/>
-        </w:rPr>
-        <w:t xml:space="preserve"> </w:t>
-      </w:r>
-      <w:r>
-        <w:rPr>
-          <w:rFonts w:ascii="Times New Roman" w:hAnsi="Times New Roman" w:cs="Times New Roman"/>
-          <w:sz w:val="22"/>
-          <w:szCs w:val="22"/>
-        </w:rPr>
-        <w:t>C++, 16% menggunakan Python, dan 8% menggunakan Java. Beberapa peserta juga</w:t>
-      </w:r>
-      <w:r>
-        <w:rPr>
-          <w:rFonts w:ascii="Times New Roman" w:hAnsi="Times New Roman" w:cs="Times New Roman"/>
-          <w:sz w:val="22"/>
-          <w:szCs w:val="22"/>
-        </w:rPr>
-        <w:t xml:space="preserve"> </w:t>
-      </w:r>
-      <w:r>
-        <w:rPr>
-          <w:rFonts w:ascii="Times New Roman" w:hAnsi="Times New Roman" w:cs="Times New Roman"/>
-          <w:sz w:val="22"/>
-          <w:szCs w:val="22"/>
-        </w:rPr>
-        <w:t>menggunakan beberapa bahasa.</w:t>
-      </w:r>
-    </w:p>
-    <w:p>
-      <w:pPr>
-        <w:spacing w:after="120" w:line="276" w:lineRule="auto"/>
-        <w:rPr>
-          <w:rFonts w:ascii="Times New Roman" w:hAnsi="Times New Roman" w:cs="Times New Roman"/>
-          <w:sz w:val="22"/>
-          <w:szCs w:val="22"/>
-        </w:rPr>
-      </w:pPr>
-      <w:r>
-        <w:rPr>
-          <w:rFonts w:ascii="Times New Roman" w:hAnsi="Times New Roman" w:cs="Times New Roman"/>
-          <w:sz w:val="22"/>
-          <w:szCs w:val="22"/>
-        </w:rPr>
-        <w:t xml:space="preserve">Banyak orang berpendapat bahwa C++ adalah pilihan terbaik untuk seorang </w:t>
-      </w:r>
-      <w:r>
-        <w:rPr>
-          <w:rFonts w:ascii="Times New Roman" w:hAnsi="Times New Roman" w:cs="Times New Roman"/>
-          <w:b/>
-          <w:bCs/>
-          <w:sz w:val="22"/>
-          <w:szCs w:val="22"/>
-        </w:rPr>
-        <w:t>competitive</w:t>
-      </w:r>
-      <w:r>
-        <w:rPr>
-          <w:rFonts w:ascii="Times New Roman" w:hAnsi="Times New Roman" w:cs="Times New Roman"/>
-          <w:b/>
-          <w:bCs/>
-          <w:sz w:val="22"/>
-          <w:szCs w:val="22"/>
-        </w:rPr>
-        <w:t xml:space="preserve"> </w:t>
-      </w:r>
-      <w:r>
-        <w:rPr>
-          <w:rFonts w:ascii="Times New Roman" w:hAnsi="Times New Roman" w:cs="Times New Roman"/>
-          <w:b/>
-          <w:bCs/>
-          <w:sz w:val="22"/>
-          <w:szCs w:val="22"/>
-        </w:rPr>
-        <w:t>programmer</w:t>
-      </w:r>
-      <w:r>
-        <w:rPr>
-          <w:rFonts w:ascii="Times New Roman" w:hAnsi="Times New Roman" w:cs="Times New Roman"/>
-          <w:sz w:val="22"/>
-          <w:szCs w:val="22"/>
-        </w:rPr>
-        <w:t>, dan C++ hampir selalu tersedia di sistem kontes. Keuntungan menggunakan C++</w:t>
-      </w:r>
-      <w:r>
-        <w:rPr>
-          <w:rFonts w:ascii="Times New Roman" w:hAnsi="Times New Roman" w:cs="Times New Roman"/>
-          <w:sz w:val="22"/>
-          <w:szCs w:val="22"/>
-        </w:rPr>
-        <w:t xml:space="preserve"> </w:t>
-      </w:r>
-      <w:r>
-        <w:rPr>
-          <w:rFonts w:ascii="Times New Roman" w:hAnsi="Times New Roman" w:cs="Times New Roman"/>
-          <w:sz w:val="22"/>
-          <w:szCs w:val="22"/>
-        </w:rPr>
-        <w:t>adalah bahwa ini adalah bahasa yang sangat efisien dan pustaka standarnya mengandung banyak struktur data dan algoritma.</w:t>
-      </w:r>
-    </w:p>
-    <w:p>
-      <w:pPr>
-        <w:spacing w:after="120" w:line="276" w:lineRule="auto"/>
-        <w:rPr>
-          <w:rFonts w:ascii="Times New Roman" w:hAnsi="Times New Roman" w:cs="Times New Roman"/>
-          <w:sz w:val="22"/>
-          <w:szCs w:val="22"/>
-        </w:rPr>
-      </w:pPr>
-      <w:r>
-        <w:rPr>
-          <w:rFonts w:ascii="Times New Roman" w:hAnsi="Times New Roman" w:cs="Times New Roman"/>
-          <w:sz w:val="22"/>
-          <w:szCs w:val="22"/>
-        </w:rPr>
-        <w:t>Di sisi lain, ada baiknya menguasai beberapa bahasa pemrograman dan memahami kekuatannya. Misalnya, jika angka besar dibutuhkan dalam masalah, Python bisa menjadi pilihan yang baik, karena memiliki operasi built-in untuk perhitungan dengan angka besar. Namun, sebagian besar masalah dalam kontes pemrograman disusun sedemikian rupa sehingga penggunaan bahasa pemrograman tertentu tidak memberikan keuntungan yang tidak adil.</w:t>
-      </w:r>
-    </w:p>
-    <w:p>
-      <w:pPr>
-        <w:spacing w:after="120" w:line="276" w:lineRule="auto"/>
-        <w:rPr>
-          <w:rFonts w:ascii="Times New Roman" w:hAnsi="Times New Roman" w:cs="Times New Roman"/>
-          <w:sz w:val="22"/>
-          <w:szCs w:val="22"/>
-        </w:rPr>
-      </w:pPr>
+          <w:sz w:val="22"/>
+          <w:szCs w:val="22"/>
+        </w:rPr>
+        <w:t>C++11</w:t>
+      </w:r>
+      <w:r>
+        <w:rPr>
+          <w:rFonts w:ascii="Times New Roman" w:hAnsi="Times New Roman" w:cs="Times New Roman"/>
+          <w:sz w:val="22"/>
+          <w:szCs w:val="22"/>
+        </w:rPr>
+        <w:t xml:space="preserve">, yang dapat </w:t>
+      </w:r>
       <w:r>
         <w:rPr>
           <w:rFonts w:ascii="Times New Roman" w:hAnsi="Times New Roman" w:cs="Times New Roman"/>
@@ -535,25 +524,7 @@
           <w:szCs w:val="22"/>
         </w:rPr>
         <w:lastRenderedPageBreak/>
-        <w:t xml:space="preserve">Semua program contoh dalam buku ini ditulis dalam C++, dan struktur data serta algoritma dari pustaka standar sering digunakan. Program-program ini mengikuti standar </w:t>
-      </w:r>
-      <w:r>
-        <w:rPr>
-          <w:rFonts w:ascii="Times New Roman" w:hAnsi="Times New Roman" w:cs="Times New Roman"/>
-          <w:b/>
-          <w:bCs/>
-          <w:sz w:val="22"/>
-          <w:szCs w:val="22"/>
-        </w:rPr>
-        <w:t>C++11</w:t>
-      </w:r>
-      <w:r>
-        <w:rPr>
-          <w:rFonts w:ascii="Times New Roman" w:hAnsi="Times New Roman" w:cs="Times New Roman"/>
-          <w:sz w:val="22"/>
-          <w:szCs w:val="22"/>
-        </w:rPr>
-        <w:t>, yang dapat digunakan dalam sebagian besar kontes saat ini. Jika kamu belum bisa memrogram menggunakan C++, sekarang adalah waktu yang tepat untuk mulai belajar.</w:t>
+        <w:t>digunakan dalam sebagian besar kontes saat ini. Jika kamu belum bisa memrogram menggunakan C++, sekarang adalah waktu yang tepat untuk mulai belajar.</w:t>
       </w:r>
     </w:p>
     <w:p>
@@ -568,23 +539,14 @@
     </w:p>
     <w:p>
       <w:pPr>
-        <w:spacing w:after="120" w:line="276" w:lineRule="auto"/>
-        <w:rPr>
-          <w:rFonts w:asciiTheme="majorHAnsi" w:hAnsiTheme="majorHAnsi" w:cstheme="majorHAnsi"/>
-          <w:b/>
-          <w:bCs/>
+        <w:pStyle w:val="Heading3"/>
+        <w:rPr>
+          <w:b w:val="0"/>
           <w:sz w:val="20"/>
           <w:szCs w:val="20"/>
         </w:rPr>
       </w:pPr>
       <w:r>
-        <w:rPr>
-          <w:rFonts w:asciiTheme="majorHAnsi" w:hAnsiTheme="majorHAnsi" w:cstheme="majorHAnsi"/>
-          <w:b/>
-          <w:bCs/>
-          <w:sz w:val="28"/>
-          <w:szCs w:val="28"/>
-        </w:rPr>
         <w:t>Template Kode C++</w:t>
       </w:r>
     </w:p>
@@ -608,8 +570,6 @@
       <w:r>
         <w:rPr>
           <w:rFonts w:ascii="Times New Roman" w:hAnsi="Times New Roman" w:cs="Times New Roman"/>
-          <w:b/>
-          <w:bCs/>
           <w:sz w:val="22"/>
           <w:szCs w:val="22"/>
         </w:rPr>
@@ -651,7 +611,7 @@
           <w:tab w:val="left" w:pos="13740"/>
           <w:tab w:val="left" w:pos="14656"/>
         </w:tabs>
-        <w:spacing w:before="0" w:beforeAutospacing="0" w:after="0" w:afterAutospacing="0"/>
+        <w:spacing w:before="0" w:beforeAutospacing="0" w:after="0" w:afterAutospacing="0" w:line="276" w:lineRule="auto"/>
         <w:ind w:left="426" w:right="95"/>
         <w:divId w:val="1886329528"/>
         <w:rPr>
@@ -770,7 +730,7 @@
           <w:tab w:val="left" w:pos="13740"/>
           <w:tab w:val="left" w:pos="14656"/>
         </w:tabs>
-        <w:spacing w:before="0" w:beforeAutospacing="0" w:after="0" w:afterAutospacing="0"/>
+        <w:spacing w:before="0" w:beforeAutospacing="0" w:after="0" w:afterAutospacing="0" w:line="276" w:lineRule="auto"/>
         <w:ind w:left="426" w:right="95"/>
         <w:divId w:val="1886329528"/>
         <w:rPr>
@@ -807,7 +767,7 @@
           <w:tab w:val="left" w:pos="13740"/>
           <w:tab w:val="left" w:pos="14656"/>
         </w:tabs>
-        <w:spacing w:before="0" w:beforeAutospacing="0" w:after="0" w:afterAutospacing="0"/>
+        <w:spacing w:before="0" w:beforeAutospacing="0" w:after="0" w:afterAutospacing="0" w:line="276" w:lineRule="auto"/>
         <w:ind w:left="426" w:right="95"/>
         <w:divId w:val="1886329528"/>
         <w:rPr>
@@ -890,7 +850,7 @@
           <w:tab w:val="left" w:pos="13740"/>
           <w:tab w:val="left" w:pos="14656"/>
         </w:tabs>
-        <w:spacing w:before="0" w:beforeAutospacing="0" w:after="0" w:afterAutospacing="0"/>
+        <w:spacing w:before="0" w:beforeAutospacing="0" w:after="0" w:afterAutospacing="0" w:line="276" w:lineRule="auto"/>
         <w:ind w:left="426" w:right="95"/>
         <w:divId w:val="1886329528"/>
         <w:rPr>
@@ -927,7 +887,7 @@
           <w:tab w:val="left" w:pos="13740"/>
           <w:tab w:val="left" w:pos="14656"/>
         </w:tabs>
-        <w:spacing w:before="0" w:beforeAutospacing="0" w:after="0" w:afterAutospacing="0"/>
+        <w:spacing w:before="0" w:beforeAutospacing="0" w:after="0" w:afterAutospacing="0" w:line="276" w:lineRule="auto"/>
         <w:ind w:left="426" w:right="95"/>
         <w:divId w:val="1886329528"/>
         <w:rPr>
@@ -1009,7 +969,7 @@
           <w:tab w:val="left" w:pos="13740"/>
           <w:tab w:val="left" w:pos="14656"/>
         </w:tabs>
-        <w:spacing w:before="0" w:beforeAutospacing="0" w:after="0" w:afterAutospacing="0"/>
+        <w:spacing w:before="0" w:beforeAutospacing="0" w:after="0" w:afterAutospacing="0" w:line="276" w:lineRule="auto"/>
         <w:ind w:left="426" w:right="95"/>
         <w:divId w:val="1886329528"/>
         <w:rPr>
@@ -1064,7 +1024,7 @@
           <w:tab w:val="left" w:pos="13740"/>
           <w:tab w:val="left" w:pos="14656"/>
         </w:tabs>
-        <w:spacing w:before="0" w:beforeAutospacing="0" w:after="0" w:afterAutospacing="0"/>
+        <w:spacing w:before="0" w:beforeAutospacing="0" w:after="0" w:afterAutospacing="0" w:line="276" w:lineRule="auto"/>
         <w:ind w:left="426" w:right="95"/>
         <w:divId w:val="1886329528"/>
         <w:rPr>
@@ -1795,7 +1755,7 @@
           <w:tab w:val="left" w:pos="13740"/>
           <w:tab w:val="left" w:pos="14656"/>
         </w:tabs>
-        <w:spacing w:before="0" w:beforeAutospacing="0" w:after="0" w:afterAutospacing="0"/>
+        <w:spacing w:before="0" w:beforeAutospacing="0" w:after="0" w:afterAutospacing="0" w:line="276" w:lineRule="auto"/>
         <w:ind w:left="426"/>
         <w:divId w:val="107705009"/>
         <w:rPr>
@@ -1877,7 +1837,7 @@
           <w:tab w:val="left" w:pos="13740"/>
           <w:tab w:val="left" w:pos="14656"/>
         </w:tabs>
-        <w:spacing w:before="0" w:beforeAutospacing="0" w:after="0" w:afterAutospacing="0"/>
+        <w:spacing w:before="0" w:beforeAutospacing="0" w:after="0" w:afterAutospacing="0" w:line="276" w:lineRule="auto"/>
         <w:ind w:left="426"/>
         <w:divId w:val="107705009"/>
         <w:rPr>
@@ -1941,7 +1901,7 @@
           <w:tab w:val="left" w:pos="13740"/>
           <w:tab w:val="left" w:pos="14656"/>
         </w:tabs>
-        <w:spacing w:before="0" w:beforeAutospacing="0" w:after="0" w:afterAutospacing="0"/>
+        <w:spacing w:before="0" w:beforeAutospacing="0" w:after="0" w:afterAutospacing="0" w:line="276" w:lineRule="auto"/>
         <w:ind w:left="426"/>
         <w:divId w:val="107705009"/>
         <w:rPr>
@@ -2023,24 +1983,31 @@
         </w:rPr>
         <w:t>;</w:t>
       </w:r>
-    </w:p>
-    <w:p>
-      <w:pPr>
-        <w:spacing w:after="120" w:line="276" w:lineRule="auto"/>
-        <w:rPr>
-          <w:rFonts w:ascii="Times New Roman" w:hAnsi="Times New Roman" w:cs="Times New Roman"/>
+      <w:r>
+        <w:rPr>
           <w:sz w:val="12"/>
           <w:szCs w:val="12"/>
         </w:rPr>
-      </w:pPr>
+        <w:br/>
+      </w:r>
     </w:p>
     <w:p>
       <w:pPr>
         <w:spacing w:after="120" w:line="276" w:lineRule="auto"/>
         <w:rPr>
           <w:rFonts w:ascii="Times New Roman" w:hAnsi="Times New Roman" w:cs="Times New Roman"/>
-          <w:sz w:val="22"/>
-          <w:szCs w:val="22"/>
+          <w:sz w:val="12"/>
+          <w:szCs w:val="12"/>
+        </w:rPr>
+      </w:pPr>
+    </w:p>
+    <w:p>
+      <w:pPr>
+        <w:spacing w:after="120" w:line="276" w:lineRule="auto"/>
+        <w:rPr>
+          <w:rFonts w:ascii="Times New Roman" w:hAnsi="Times New Roman" w:cs="Times New Roman"/>
+          <w:sz w:val="8"/>
+          <w:szCs w:val="8"/>
         </w:rPr>
       </w:pPr>
       <w:r>
@@ -2051,26 +2018,14 @@
         </w:rPr>
         <w:t>Kode seperti ini selalu bekerja, dengan asumsi ada setidaknya satu spasi atau baris baru di antara setiap elemen input. Sebagai contoh, kode di atas dapat membaca kedua input berikut:</w:t>
       </w:r>
-    </w:p>
-    <w:p>
-      <w:pPr>
-        <w:spacing w:after="120" w:line="276" w:lineRule="auto"/>
-        <w:rPr>
-          <w:rFonts w:ascii="Times New Roman" w:hAnsi="Times New Roman" w:cs="Times New Roman"/>
-          <w:sz w:val="22"/>
-          <w:szCs w:val="22"/>
-        </w:rPr>
-      </w:pPr>
-    </w:p>
-    <w:p>
-      <w:pPr>
-        <w:spacing w:after="120" w:line="276" w:lineRule="auto"/>
-        <w:rPr>
-          <w:rFonts w:ascii="Times New Roman" w:hAnsi="Times New Roman" w:cs="Times New Roman"/>
-          <w:sz w:val="22"/>
-          <w:szCs w:val="22"/>
-        </w:rPr>
-      </w:pPr>
+      <w:r>
+        <w:rPr>
+          <w:rFonts w:ascii="Times New Roman" w:hAnsi="Times New Roman" w:cs="Times New Roman"/>
+          <w:sz w:val="22"/>
+          <w:szCs w:val="22"/>
+        </w:rPr>
+        <w:br/>
+      </w:r>
     </w:p>
     <w:p>
       <w:pPr>
@@ -2101,9 +2056,10 @@
         </w:tabs>
         <w:spacing w:before="0" w:beforeAutospacing="0" w:after="0" w:afterAutospacing="0"/>
         <w:ind w:left="426"/>
-        <w:divId w:val="624191704"/>
-        <w:rPr>
-          <w:rFonts w:ascii="Consolas" w:hAnsi="Consolas" w:cs="Courier New"/>
+        <w:divId w:val="1254513260"/>
+        <w:rPr>
+          <w:rFonts w:ascii="Consolas" w:hAnsi="Consolas" w:cs="Courier New"/>
+          <w:color w:val="000000"/>
           <w:sz w:val="17"/>
           <w:szCs w:val="17"/>
         </w:rPr>
@@ -2115,7 +2071,6 @@
           <w:sz w:val="17"/>
           <w:szCs w:val="17"/>
         </w:rPr>
-        <w:lastRenderedPageBreak/>
         <w:t>123</w:t>
       </w:r>
       <w:r>
@@ -2145,17 +2100,6 @@
         </w:rPr>
         <w:t xml:space="preserve"> monkey</w:t>
       </w:r>
-    </w:p>
-    <w:p>
-      <w:pPr>
-        <w:spacing w:after="120" w:line="276" w:lineRule="auto"/>
-        <w:ind w:left="426"/>
-        <w:rPr>
-          <w:rFonts w:ascii="Times New Roman" w:hAnsi="Times New Roman" w:cs="Times New Roman"/>
-          <w:sz w:val="2"/>
-          <w:szCs w:val="2"/>
-        </w:rPr>
-      </w:pPr>
     </w:p>
     <w:p>
       <w:pPr>
@@ -2186,7 +2130,7 @@
         </w:tabs>
         <w:spacing w:before="0" w:beforeAutospacing="0" w:after="0" w:afterAutospacing="0"/>
         <w:ind w:left="426"/>
-        <w:divId w:val="1019427533"/>
+        <w:divId w:val="1811366123"/>
         <w:rPr>
           <w:rFonts w:ascii="Consolas" w:hAnsi="Consolas" w:cs="Courier New"/>
           <w:sz w:val="17"/>
@@ -2209,7 +2153,7 @@
           <w:sz w:val="17"/>
           <w:szCs w:val="17"/>
         </w:rPr>
-        <w:t xml:space="preserve"> </w:t>
+        <w:t xml:space="preserve">     </w:t>
       </w:r>
       <w:r>
         <w:rPr>
@@ -2250,7 +2194,7 @@
         </w:tabs>
         <w:spacing w:before="0" w:beforeAutospacing="0" w:after="0" w:afterAutospacing="0"/>
         <w:ind w:left="426"/>
-        <w:divId w:val="1019427533"/>
+        <w:divId w:val="1811366123"/>
         <w:rPr>
           <w:rFonts w:ascii="Consolas" w:hAnsi="Consolas" w:cs="Courier New"/>
           <w:sz w:val="17"/>
@@ -2270,10 +2214,11 @@
     <w:p>
       <w:pPr>
         <w:spacing w:after="120" w:line="276" w:lineRule="auto"/>
-        <w:rPr>
-          <w:rFonts w:ascii="Times New Roman" w:hAnsi="Times New Roman" w:cs="Times New Roman"/>
-          <w:sz w:val="12"/>
-          <w:szCs w:val="12"/>
+        <w:ind w:left="426"/>
+        <w:rPr>
+          <w:rFonts w:ascii="Times New Roman" w:hAnsi="Times New Roman" w:cs="Times New Roman"/>
+          <w:sz w:val="2"/>
+          <w:szCs w:val="2"/>
         </w:rPr>
       </w:pPr>
     </w:p>
@@ -2336,7 +2281,7 @@
           <w:tab w:val="left" w:pos="13740"/>
           <w:tab w:val="left" w:pos="14656"/>
         </w:tabs>
-        <w:spacing w:before="0" w:beforeAutospacing="0" w:after="0" w:afterAutospacing="0"/>
+        <w:spacing w:before="0" w:beforeAutospacing="0" w:after="0" w:afterAutospacing="0" w:line="276" w:lineRule="auto"/>
         <w:ind w:left="426"/>
         <w:divId w:val="767384375"/>
         <w:rPr>
@@ -2472,7 +2417,7 @@
           <w:tab w:val="left" w:pos="13740"/>
           <w:tab w:val="left" w:pos="14656"/>
         </w:tabs>
-        <w:spacing w:before="0" w:beforeAutospacing="0" w:after="0" w:afterAutospacing="0"/>
+        <w:spacing w:before="0" w:beforeAutospacing="0" w:after="0" w:afterAutospacing="0" w:line="276" w:lineRule="auto"/>
         <w:ind w:left="426"/>
         <w:divId w:val="767384375"/>
         <w:rPr>
@@ -2563,7 +2508,7 @@
           <w:tab w:val="left" w:pos="13740"/>
           <w:tab w:val="left" w:pos="14656"/>
         </w:tabs>
-        <w:spacing w:before="0" w:beforeAutospacing="0" w:after="0" w:afterAutospacing="0"/>
+        <w:spacing w:before="0" w:beforeAutospacing="0" w:after="0" w:afterAutospacing="0" w:line="276" w:lineRule="auto"/>
         <w:ind w:left="426"/>
         <w:divId w:val="767384375"/>
         <w:rPr>
@@ -2799,7 +2744,7 @@
           <w:tab w:val="left" w:pos="13740"/>
           <w:tab w:val="left" w:pos="14656"/>
         </w:tabs>
-        <w:spacing w:before="0" w:beforeAutospacing="0" w:after="0" w:afterAutospacing="0"/>
+        <w:spacing w:before="0" w:beforeAutospacing="0" w:after="0" w:afterAutospacing="0" w:line="276" w:lineRule="auto"/>
         <w:ind w:left="426"/>
         <w:divId w:val="1943563627"/>
         <w:rPr>
@@ -2890,7 +2835,7 @@
           <w:tab w:val="left" w:pos="13740"/>
           <w:tab w:val="left" w:pos="14656"/>
         </w:tabs>
-        <w:spacing w:before="0" w:beforeAutospacing="0" w:after="0" w:afterAutospacing="0"/>
+        <w:spacing w:before="0" w:beforeAutospacing="0" w:after="0" w:afterAutospacing="0" w:line="276" w:lineRule="auto"/>
         <w:ind w:left="426"/>
         <w:divId w:val="1943563627"/>
         <w:rPr>
@@ -3097,7 +3042,7 @@
           <w:tab w:val="left" w:pos="13740"/>
           <w:tab w:val="left" w:pos="14656"/>
         </w:tabs>
-        <w:spacing w:before="0" w:beforeAutospacing="0" w:after="0" w:afterAutospacing="0"/>
+        <w:spacing w:before="0" w:beforeAutospacing="0" w:after="0" w:afterAutospacing="0" w:line="276" w:lineRule="auto"/>
         <w:ind w:left="426"/>
         <w:divId w:val="2132281861"/>
         <w:rPr>
@@ -3179,7 +3124,7 @@
           <w:tab w:val="left" w:pos="13740"/>
           <w:tab w:val="left" w:pos="14656"/>
         </w:tabs>
-        <w:spacing w:before="0" w:beforeAutospacing="0" w:after="0" w:afterAutospacing="0"/>
+        <w:spacing w:before="0" w:beforeAutospacing="0" w:after="0" w:afterAutospacing="0" w:line="276" w:lineRule="auto"/>
         <w:ind w:left="426"/>
         <w:divId w:val="2132281861"/>
         <w:rPr>
@@ -3352,7 +3297,7 @@
           <w:tab w:val="left" w:pos="13740"/>
           <w:tab w:val="left" w:pos="14656"/>
         </w:tabs>
-        <w:spacing w:before="0" w:beforeAutospacing="0" w:after="0" w:afterAutospacing="0"/>
+        <w:spacing w:before="0" w:beforeAutospacing="0" w:after="0" w:afterAutospacing="0" w:line="276" w:lineRule="auto"/>
         <w:ind w:left="426"/>
         <w:divId w:val="1947342212"/>
         <w:rPr>
@@ -3488,7 +3433,7 @@
           <w:tab w:val="left" w:pos="13740"/>
           <w:tab w:val="left" w:pos="14656"/>
         </w:tabs>
-        <w:spacing w:before="0" w:beforeAutospacing="0" w:after="0" w:afterAutospacing="0"/>
+        <w:spacing w:before="0" w:beforeAutospacing="0" w:after="0" w:afterAutospacing="0" w:line="276" w:lineRule="auto"/>
         <w:ind w:left="426"/>
         <w:divId w:val="1947342212"/>
         <w:rPr>
@@ -3639,7 +3584,7 @@
           <w:tab w:val="left" w:pos="13740"/>
           <w:tab w:val="left" w:pos="14656"/>
         </w:tabs>
-        <w:spacing w:before="0" w:beforeAutospacing="0" w:after="0" w:afterAutospacing="0"/>
+        <w:spacing w:before="0" w:beforeAutospacing="0" w:after="0" w:afterAutospacing="0" w:line="276" w:lineRule="auto"/>
         <w:ind w:left="426"/>
         <w:divId w:val="804351288"/>
         <w:rPr>
@@ -3703,7 +3648,7 @@
           <w:tab w:val="left" w:pos="13740"/>
           <w:tab w:val="left" w:pos="14656"/>
         </w:tabs>
-        <w:spacing w:before="0" w:beforeAutospacing="0" w:after="0" w:afterAutospacing="0"/>
+        <w:spacing w:before="0" w:beforeAutospacing="0" w:after="0" w:afterAutospacing="0" w:line="276" w:lineRule="auto"/>
         <w:ind w:left="426"/>
         <w:divId w:val="804351288"/>
         <w:rPr>
@@ -3822,7 +3767,7 @@
           <w:tab w:val="left" w:pos="13740"/>
           <w:tab w:val="left" w:pos="14656"/>
         </w:tabs>
-        <w:spacing w:before="0" w:beforeAutospacing="0" w:after="0" w:afterAutospacing="0"/>
+        <w:spacing w:before="0" w:beforeAutospacing="0" w:after="0" w:afterAutospacing="0" w:line="276" w:lineRule="auto"/>
         <w:ind w:left="426"/>
         <w:divId w:val="974943943"/>
         <w:rPr>
@@ -3940,7 +3885,7 @@
           <w:tab w:val="left" w:pos="13740"/>
           <w:tab w:val="left" w:pos="14656"/>
         </w:tabs>
-        <w:spacing w:before="0" w:beforeAutospacing="0" w:after="0" w:afterAutospacing="0"/>
+        <w:spacing w:before="0" w:beforeAutospacing="0" w:after="0" w:afterAutospacing="0" w:line="276" w:lineRule="auto"/>
         <w:ind w:left="426"/>
         <w:divId w:val="974943943"/>
         <w:rPr>
@@ -3995,7 +3940,7 @@
           <w:tab w:val="left" w:pos="13740"/>
           <w:tab w:val="left" w:pos="14656"/>
         </w:tabs>
-        <w:spacing w:before="0" w:beforeAutospacing="0" w:after="0" w:afterAutospacing="0"/>
+        <w:spacing w:before="0" w:beforeAutospacing="0" w:after="0" w:afterAutospacing="0" w:line="276" w:lineRule="auto"/>
         <w:ind w:left="426"/>
         <w:divId w:val="974943943"/>
         <w:rPr>
@@ -4103,7 +4048,7 @@
           <w:tab w:val="left" w:pos="13740"/>
           <w:tab w:val="left" w:pos="14656"/>
         </w:tabs>
-        <w:spacing w:before="0" w:beforeAutospacing="0" w:after="0" w:afterAutospacing="0"/>
+        <w:spacing w:before="0" w:beforeAutospacing="0" w:after="0" w:afterAutospacing="0" w:line="276" w:lineRule="auto"/>
         <w:ind w:left="426"/>
         <w:divId w:val="581379660"/>
         <w:rPr>
@@ -4221,7 +4166,7 @@
           <w:tab w:val="left" w:pos="13740"/>
           <w:tab w:val="left" w:pos="14656"/>
         </w:tabs>
-        <w:spacing w:before="0" w:beforeAutospacing="0" w:after="0" w:afterAutospacing="0"/>
+        <w:spacing w:before="0" w:beforeAutospacing="0" w:after="0" w:afterAutospacing="0" w:line="276" w:lineRule="auto"/>
         <w:ind w:left="426"/>
         <w:divId w:val="581379660"/>
         <w:rPr>
@@ -4339,6 +4284,26 @@
         </w:rPr>
         <w:t>Setelah ini, program akan membaca input dari file "input.txt" dan menulis output ke file "output.txt".</w:t>
       </w:r>
+    </w:p>
+    <w:p>
+      <w:pPr>
+        <w:spacing w:after="120" w:line="276" w:lineRule="auto"/>
+        <w:rPr>
+          <w:rFonts w:ascii="Times New Roman" w:hAnsi="Times New Roman" w:cs="Times New Roman"/>
+          <w:sz w:val="14"/>
+          <w:szCs w:val="14"/>
+        </w:rPr>
+      </w:pPr>
+    </w:p>
+    <w:p>
+      <w:pPr>
+        <w:spacing w:after="120" w:line="276" w:lineRule="auto"/>
+        <w:rPr>
+          <w:rFonts w:ascii="Times New Roman" w:hAnsi="Times New Roman" w:cs="Times New Roman"/>
+          <w:sz w:val="14"/>
+          <w:szCs w:val="14"/>
+        </w:rPr>
+      </w:pPr>
     </w:p>
     <w:p>
       <w:pPr>
@@ -5137,7 +5102,7 @@
           <w:tab w:val="left" w:pos="13740"/>
           <w:tab w:val="left" w:pos="14656"/>
         </w:tabs>
-        <w:spacing w:before="0" w:beforeAutospacing="0" w:after="0" w:afterAutospacing="0"/>
+        <w:spacing w:before="0" w:beforeAutospacing="0" w:after="0" w:afterAutospacing="0" w:line="276" w:lineRule="auto"/>
         <w:ind w:left="426"/>
         <w:divId w:val="2166892"/>
         <w:rPr>
@@ -5228,7 +5193,7 @@
           <w:tab w:val="left" w:pos="13740"/>
           <w:tab w:val="left" w:pos="14656"/>
         </w:tabs>
-        <w:spacing w:before="0" w:beforeAutospacing="0" w:after="0" w:afterAutospacing="0"/>
+        <w:spacing w:before="0" w:beforeAutospacing="0" w:after="0" w:afterAutospacing="0" w:line="276" w:lineRule="auto"/>
         <w:ind w:left="426"/>
         <w:divId w:val="2166892"/>
         <w:rPr>
@@ -5346,7 +5311,7 @@
           <w:tab w:val="left" w:pos="13740"/>
           <w:tab w:val="left" w:pos="14656"/>
         </w:tabs>
-        <w:spacing w:before="0" w:beforeAutospacing="0" w:after="0" w:afterAutospacing="0"/>
+        <w:spacing w:before="0" w:beforeAutospacing="0" w:after="0" w:afterAutospacing="0" w:line="276" w:lineRule="auto"/>
         <w:ind w:left="426"/>
         <w:divId w:val="2166892"/>
         <w:rPr>
@@ -5636,7 +5601,7 @@
           <w:tab w:val="left" w:pos="13740"/>
           <w:tab w:val="left" w:pos="14656"/>
         </w:tabs>
-        <w:spacing w:before="0" w:beforeAutospacing="0" w:after="0" w:afterAutospacing="0"/>
+        <w:spacing w:before="0" w:beforeAutospacing="0" w:after="0" w:afterAutospacing="0" w:line="276" w:lineRule="auto"/>
         <w:ind w:left="426"/>
         <w:divId w:val="1299259399"/>
         <w:rPr>
@@ -5745,7 +5710,7 @@
           <w:tab w:val="left" w:pos="13740"/>
           <w:tab w:val="left" w:pos="14656"/>
         </w:tabs>
-        <w:spacing w:before="0" w:beforeAutospacing="0" w:after="0" w:afterAutospacing="0"/>
+        <w:spacing w:before="0" w:beforeAutospacing="0" w:after="0" w:afterAutospacing="0" w:line="276" w:lineRule="auto"/>
         <w:ind w:left="426"/>
         <w:divId w:val="1299259399"/>
         <w:rPr>
@@ -5863,7 +5828,7 @@
           <w:tab w:val="left" w:pos="13740"/>
           <w:tab w:val="left" w:pos="14656"/>
         </w:tabs>
-        <w:spacing w:before="0" w:beforeAutospacing="0" w:after="0" w:afterAutospacing="0"/>
+        <w:spacing w:before="0" w:beforeAutospacing="0" w:after="0" w:afterAutospacing="0" w:line="276" w:lineRule="auto"/>
         <w:ind w:left="426"/>
         <w:divId w:val="1299259399"/>
         <w:rPr>
@@ -6025,7 +5990,7 @@
           <w:tab w:val="left" w:pos="13740"/>
           <w:tab w:val="left" w:pos="14656"/>
         </w:tabs>
-        <w:spacing w:before="0" w:beforeAutospacing="0" w:after="0" w:afterAutospacing="0"/>
+        <w:spacing w:before="0" w:beforeAutospacing="0" w:after="0" w:afterAutospacing="0" w:line="276" w:lineRule="auto"/>
         <w:ind w:left="426"/>
         <w:divId w:val="739904255"/>
         <w:rPr>
@@ -6116,7 +6081,7 @@
           <w:tab w:val="left" w:pos="13740"/>
           <w:tab w:val="left" w:pos="14656"/>
         </w:tabs>
-        <w:spacing w:before="0" w:beforeAutospacing="0" w:after="0" w:afterAutospacing="0"/>
+        <w:spacing w:before="0" w:beforeAutospacing="0" w:after="0" w:afterAutospacing="0" w:line="276" w:lineRule="auto"/>
         <w:ind w:left="426"/>
         <w:divId w:val="739904255"/>
         <w:rPr>
@@ -6288,7 +6253,7 @@
           <w:tab w:val="left" w:pos="13740"/>
           <w:tab w:val="left" w:pos="14656"/>
         </w:tabs>
-        <w:spacing w:before="0" w:beforeAutospacing="0" w:after="0" w:afterAutospacing="0"/>
+        <w:spacing w:before="0" w:beforeAutospacing="0" w:after="0" w:afterAutospacing="0" w:line="276" w:lineRule="auto"/>
         <w:ind w:left="426"/>
         <w:divId w:val="739904255"/>
         <w:rPr>
@@ -6523,6 +6488,14 @@
             </m:r>
           </m:sup>
         </m:sSup>
+        <m:r>
+          <w:rPr>
+            <w:rFonts w:ascii="Cambria Math" w:hAnsi="Cambria Math" w:cs="Times New Roman"/>
+            <w:sz w:val="22"/>
+            <w:szCs w:val="22"/>
+          </w:rPr>
+          <m:t>-1</m:t>
+        </m:r>
       </m:oMath>
       <w:r>
         <w:rPr>
@@ -6667,23 +6640,9 @@
     </w:p>
     <w:p>
       <w:pPr>
-        <w:spacing w:after="120" w:line="276" w:lineRule="auto"/>
-        <w:rPr>
-          <w:rFonts w:asciiTheme="majorHAnsi" w:hAnsiTheme="majorHAnsi" w:cstheme="majorHAnsi"/>
-          <w:b/>
-          <w:bCs/>
-          <w:sz w:val="28"/>
-          <w:szCs w:val="28"/>
-        </w:rPr>
-      </w:pPr>
-      <w:r>
-        <w:rPr>
-          <w:rFonts w:asciiTheme="majorHAnsi" w:hAnsiTheme="majorHAnsi" w:cstheme="majorHAnsi"/>
-          <w:b/>
-          <w:bCs/>
-          <w:sz w:val="28"/>
-          <w:szCs w:val="28"/>
-        </w:rPr>
+        <w:pStyle w:val="Heading3"/>
+      </w:pPr>
+      <w:r>
         <w:t>Aritmetika Modular</w:t>
       </w:r>
     </w:p>
@@ -7024,6 +6983,7 @@
           <w:sz w:val="22"/>
           <w:szCs w:val="22"/>
         </w:rPr>
+        <w:lastRenderedPageBreak/>
         <w:t xml:space="preserve">Dengan cara ini, meskipun jawaban sebenarnya sangat besar, kita hanya perlu menggunakan tipe data </w:t>
       </w:r>
       <w:r>
@@ -7070,7 +7030,6 @@
           <w:sz w:val="22"/>
           <w:szCs w:val="22"/>
         </w:rPr>
-        <w:lastRenderedPageBreak/>
         <w:t xml:space="preserve">Salah satu sifat penting dari operasi modulus adalah bahwa dalam operasi </w:t>
       </w:r>
       <w:r>
@@ -7335,7 +7294,23 @@
                   <w:sz w:val="22"/>
                   <w:szCs w:val="22"/>
                 </w:rPr>
-                <m:t>a mod m.b mod m</m:t>
+                <m:t>a mod m</m:t>
+              </m:r>
+              <m:r>
+                <w:rPr>
+                  <w:rFonts w:ascii="Cambria Math" w:hAnsi="Cambria Math" w:cs="Times New Roman"/>
+                  <w:sz w:val="22"/>
+                  <w:szCs w:val="22"/>
+                </w:rPr>
+                <m:t>∙</m:t>
+              </m:r>
+              <m:r>
+                <w:rPr>
+                  <w:rFonts w:ascii="Cambria Math" w:hAnsi="Cambria Math" w:cs="Times New Roman"/>
+                  <w:sz w:val="22"/>
+                  <w:szCs w:val="22"/>
+                </w:rPr>
+                <m:t>b mod m</m:t>
               </m:r>
             </m:e>
           </m:d>
@@ -7485,7 +7460,7 @@
           <w:tab w:val="left" w:pos="13740"/>
           <w:tab w:val="left" w:pos="14656"/>
         </w:tabs>
-        <w:spacing w:before="0" w:beforeAutospacing="0" w:after="0" w:afterAutospacing="0"/>
+        <w:spacing w:before="0" w:beforeAutospacing="0" w:after="0" w:afterAutospacing="0" w:line="276" w:lineRule="auto"/>
         <w:ind w:left="426"/>
         <w:divId w:val="412550490"/>
         <w:rPr>
@@ -7594,7 +7569,7 @@
           <w:tab w:val="left" w:pos="13740"/>
           <w:tab w:val="left" w:pos="14656"/>
         </w:tabs>
-        <w:spacing w:before="0" w:beforeAutospacing="0" w:after="0" w:afterAutospacing="0"/>
+        <w:spacing w:before="0" w:beforeAutospacing="0" w:after="0" w:afterAutospacing="0" w:line="276" w:lineRule="auto"/>
         <w:ind w:left="426"/>
         <w:divId w:val="412550490"/>
         <w:rPr>
@@ -7784,7 +7759,7 @@
           <w:tab w:val="left" w:pos="13740"/>
           <w:tab w:val="left" w:pos="14656"/>
         </w:tabs>
-        <w:spacing w:before="0" w:beforeAutospacing="0" w:after="0" w:afterAutospacing="0"/>
+        <w:spacing w:before="0" w:beforeAutospacing="0" w:after="0" w:afterAutospacing="0" w:line="276" w:lineRule="auto"/>
         <w:ind w:left="426"/>
         <w:divId w:val="412550490"/>
         <w:rPr>
@@ -7929,7 +7904,7 @@
           <w:tab w:val="left" w:pos="13740"/>
           <w:tab w:val="left" w:pos="14656"/>
         </w:tabs>
-        <w:spacing w:before="0" w:beforeAutospacing="0" w:after="0" w:afterAutospacing="0"/>
+        <w:spacing w:before="0" w:beforeAutospacing="0" w:after="0" w:afterAutospacing="0" w:line="276" w:lineRule="auto"/>
         <w:ind w:left="426"/>
         <w:divId w:val="412550490"/>
         <w:rPr>
@@ -7975,7 +7950,7 @@
           <w:tab w:val="left" w:pos="13740"/>
           <w:tab w:val="left" w:pos="14656"/>
         </w:tabs>
-        <w:spacing w:before="0" w:beforeAutospacing="0" w:after="0" w:afterAutospacing="0"/>
+        <w:spacing w:before="0" w:beforeAutospacing="0" w:after="0" w:afterAutospacing="0" w:line="276" w:lineRule="auto"/>
         <w:ind w:left="426"/>
         <w:divId w:val="412550490"/>
         <w:rPr>
@@ -8189,7 +8164,7 @@
           <w:tab w:val="left" w:pos="13740"/>
           <w:tab w:val="left" w:pos="14656"/>
         </w:tabs>
-        <w:spacing w:before="0" w:beforeAutospacing="0" w:after="0" w:afterAutospacing="0"/>
+        <w:spacing w:before="0" w:beforeAutospacing="0" w:after="0" w:afterAutospacing="0" w:line="276" w:lineRule="auto"/>
         <w:ind w:left="426"/>
         <w:divId w:val="2079667874"/>
         <w:rPr>
@@ -8280,7 +8255,7 @@
           <w:tab w:val="left" w:pos="13740"/>
           <w:tab w:val="left" w:pos="14656"/>
         </w:tabs>
-        <w:spacing w:before="0" w:beforeAutospacing="0" w:after="0" w:afterAutospacing="0"/>
+        <w:spacing w:before="0" w:beforeAutospacing="0" w:after="0" w:afterAutospacing="0" w:line="276" w:lineRule="auto"/>
         <w:ind w:left="426"/>
         <w:divId w:val="2079667874"/>
         <w:rPr>
@@ -8456,23 +8431,9 @@
     </w:p>
     <w:p>
       <w:pPr>
-        <w:spacing w:after="120" w:line="276" w:lineRule="auto"/>
-        <w:rPr>
-          <w:rFonts w:asciiTheme="majorHAnsi" w:hAnsiTheme="majorHAnsi" w:cstheme="majorHAnsi"/>
-          <w:b/>
-          <w:bCs/>
-          <w:sz w:val="28"/>
-          <w:szCs w:val="28"/>
-        </w:rPr>
-      </w:pPr>
-      <w:r>
-        <w:rPr>
-          <w:rFonts w:asciiTheme="majorHAnsi" w:hAnsiTheme="majorHAnsi" w:cstheme="majorHAnsi"/>
-          <w:b/>
-          <w:bCs/>
-          <w:sz w:val="28"/>
-          <w:szCs w:val="28"/>
-        </w:rPr>
+        <w:pStyle w:val="Heading3"/>
+      </w:pPr>
+      <w:r>
         <w:t>Bilangan Floating Point</w:t>
       </w:r>
     </w:p>
@@ -8809,7 +8770,7 @@
           <w:tab w:val="left" w:pos="13740"/>
           <w:tab w:val="left" w:pos="14656"/>
         </w:tabs>
-        <w:spacing w:before="0" w:beforeAutospacing="0" w:after="0" w:afterAutospacing="0"/>
+        <w:spacing w:before="0" w:beforeAutospacing="0" w:after="0" w:afterAutospacing="0" w:line="276" w:lineRule="auto"/>
         <w:ind w:left="426"/>
         <w:divId w:val="354618961"/>
         <w:rPr>
@@ -8973,7 +8934,7 @@
           <w:tab w:val="left" w:pos="13740"/>
           <w:tab w:val="left" w:pos="14656"/>
         </w:tabs>
-        <w:spacing w:before="0" w:beforeAutospacing="0" w:after="0" w:afterAutospacing="0"/>
+        <w:spacing w:before="0" w:beforeAutospacing="0" w:after="0" w:afterAutospacing="0" w:line="276" w:lineRule="auto"/>
         <w:ind w:left="426"/>
         <w:divId w:val="354618961"/>
         <w:rPr>
@@ -9064,22 +9025,13 @@
           <w:szCs w:val="22"/>
         </w:rPr>
       </w:pPr>
-    </w:p>
-    <w:p>
-      <w:pPr>
-        <w:spacing w:after="120" w:line="276" w:lineRule="auto"/>
-        <w:rPr>
-          <w:rFonts w:ascii="Times New Roman" w:hAnsi="Times New Roman" w:cs="Times New Roman"/>
-          <w:sz w:val="22"/>
-          <w:szCs w:val="22"/>
-        </w:rPr>
-      </w:pPr>
-      <w:r>
-        <w:rPr>
-          <w:rFonts w:ascii="Times New Roman" w:hAnsi="Times New Roman" w:cs="Times New Roman"/>
-          <w:sz w:val="22"/>
-          <w:szCs w:val="22"/>
-        </w:rPr>
+      <w:r>
+        <w:rPr>
+          <w:rFonts w:ascii="Times New Roman" w:hAnsi="Times New Roman" w:cs="Times New Roman"/>
+          <w:sz w:val="22"/>
+          <w:szCs w:val="22"/>
+        </w:rPr>
+        <w:lastRenderedPageBreak/>
         <w:t xml:space="preserve">Hasilnya mengejutkan karena nilai </w:t>
       </w:r>
       <m:oMath>
@@ -9103,8 +9055,6 @@
       <w:r>
         <w:rPr>
           <w:rFonts w:ascii="Times New Roman" w:hAnsi="Times New Roman" w:cs="Times New Roman"/>
-          <w:b/>
-          <w:bCs/>
           <w:sz w:val="22"/>
           <w:szCs w:val="22"/>
         </w:rPr>
@@ -9116,25 +9066,15 @@
           <w:sz w:val="22"/>
           <w:szCs w:val="22"/>
         </w:rPr>
-        <w:t xml:space="preserve">, padahal secara matematis hasil yang benar adalah </w:t>
-      </w:r>
-      <w:r>
-        <w:rPr>
-          <w:rFonts w:ascii="Times New Roman" w:hAnsi="Times New Roman" w:cs="Times New Roman"/>
-          <w:b/>
-          <w:bCs/>
-          <w:sz w:val="22"/>
-          <w:szCs w:val="22"/>
-        </w:rPr>
-        <w:t>1</w:t>
-      </w:r>
-      <w:r>
-        <w:rPr>
-          <w:rFonts w:ascii="Times New Roman" w:hAnsi="Times New Roman" w:cs="Times New Roman"/>
-          <w:sz w:val="22"/>
-          <w:szCs w:val="22"/>
-        </w:rPr>
-        <w:t>.</w:t>
+        <w:t xml:space="preserve">, padahal secara matematis hasil yang benar </w:t>
+      </w:r>
+      <w:r>
+        <w:rPr>
+          <w:rFonts w:ascii="Times New Roman" w:hAnsi="Times New Roman" w:cs="Times New Roman"/>
+          <w:sz w:val="22"/>
+          <w:szCs w:val="22"/>
+        </w:rPr>
+        <w:t>adalah 1.</w:t>
       </w:r>
     </w:p>
     <w:p>
@@ -9154,7 +9094,6 @@
           <w:szCs w:val="22"/>
           <w:u w:val="single"/>
         </w:rPr>
-        <w:lastRenderedPageBreak/>
         <w:t>Perbandingan Bilangan Floating Point</w:t>
       </w:r>
     </w:p>
@@ -9412,7 +9351,7 @@
           <w:tab w:val="left" w:pos="13740"/>
           <w:tab w:val="left" w:pos="14656"/>
         </w:tabs>
-        <w:spacing w:before="0" w:beforeAutospacing="0" w:after="0" w:afterAutospacing="0"/>
+        <w:spacing w:before="0" w:beforeAutospacing="0" w:after="0" w:afterAutospacing="0" w:line="276" w:lineRule="auto"/>
         <w:ind w:left="426"/>
         <w:divId w:val="1293556821"/>
         <w:rPr>
@@ -9593,7 +9532,7 @@
           <w:tab w:val="left" w:pos="13740"/>
           <w:tab w:val="left" w:pos="14656"/>
         </w:tabs>
-        <w:spacing w:before="0" w:beforeAutospacing="0" w:after="0" w:afterAutospacing="0"/>
+        <w:spacing w:before="0" w:beforeAutospacing="0" w:after="0" w:afterAutospacing="0" w:line="276" w:lineRule="auto"/>
         <w:ind w:left="426"/>
         <w:divId w:val="1293556821"/>
         <w:rPr>
@@ -9648,7 +9587,7 @@
           <w:tab w:val="left" w:pos="13740"/>
           <w:tab w:val="left" w:pos="14656"/>
         </w:tabs>
-        <w:spacing w:before="0" w:beforeAutospacing="0" w:after="0" w:afterAutospacing="0"/>
+        <w:spacing w:before="0" w:beforeAutospacing="0" w:after="0" w:afterAutospacing="0" w:line="276" w:lineRule="auto"/>
         <w:ind w:left="426"/>
         <w:divId w:val="1293556821"/>
         <w:rPr>
@@ -9710,7 +9649,21 @@
           <w:sz w:val="22"/>
           <w:szCs w:val="22"/>
         </w:rPr>
-        <w:t xml:space="preserve">Sebagai contoh, dengan double, kita bisa merepresentasikan semua bilangan bulat dengan nilai absolut hingga </w:t>
+        <w:t xml:space="preserve">Sebagai contoh, dengan </w:t>
+      </w:r>
+      <w:r>
+        <w:rPr>
+          <w:rStyle w:val="NoSpacingChar"/>
+        </w:rPr>
+        <w:t>double</w:t>
+      </w:r>
+      <w:r>
+        <w:rPr>
+          <w:rFonts w:ascii="Times New Roman" w:hAnsi="Times New Roman" w:cs="Times New Roman"/>
+          <w:sz w:val="22"/>
+          <w:szCs w:val="22"/>
+        </w:rPr>
+        <w:t xml:space="preserve">, kita bisa merepresentasikan semua bilangan bulat dengan nilai absolut hingga </w:t>
       </w:r>
       <m:oMath>
         <m:sSup>
@@ -9775,23 +9728,9 @@
     </w:p>
     <w:p>
       <w:pPr>
-        <w:spacing w:after="120" w:line="276" w:lineRule="auto"/>
-        <w:rPr>
-          <w:rFonts w:ascii="Times New Roman" w:hAnsi="Times New Roman" w:cs="Times New Roman"/>
-          <w:b/>
-          <w:bCs/>
-          <w:sz w:val="32"/>
-          <w:szCs w:val="32"/>
-        </w:rPr>
-      </w:pPr>
-      <w:r>
-        <w:rPr>
-          <w:rFonts w:ascii="Times New Roman" w:hAnsi="Times New Roman" w:cs="Times New Roman"/>
-          <w:b/>
-          <w:bCs/>
-          <w:sz w:val="32"/>
-          <w:szCs w:val="32"/>
-        </w:rPr>
+        <w:pStyle w:val="Heading2"/>
+      </w:pPr>
+      <w:r>
         <w:t>Memperpendek Kode</w:t>
       </w:r>
     </w:p>
@@ -9825,23 +9764,9 @@
     </w:p>
     <w:p>
       <w:pPr>
-        <w:spacing w:after="120" w:line="276" w:lineRule="auto"/>
-        <w:rPr>
-          <w:rFonts w:asciiTheme="majorHAnsi" w:hAnsiTheme="majorHAnsi" w:cstheme="majorHAnsi"/>
-          <w:b/>
-          <w:bCs/>
-          <w:sz w:val="28"/>
-          <w:szCs w:val="28"/>
-        </w:rPr>
-      </w:pPr>
-      <w:r>
-        <w:rPr>
-          <w:rFonts w:asciiTheme="majorHAnsi" w:hAnsiTheme="majorHAnsi" w:cstheme="majorHAnsi"/>
-          <w:b/>
-          <w:bCs/>
-          <w:sz w:val="28"/>
-          <w:szCs w:val="28"/>
-        </w:rPr>
+        <w:pStyle w:val="Heading3"/>
+      </w:pPr>
+      <w:r>
         <w:t>Menyingkat Nama Tipe Data</w:t>
       </w:r>
     </w:p>
@@ -10094,7 +10019,7 @@
           <w:tab w:val="left" w:pos="13740"/>
           <w:tab w:val="left" w:pos="14656"/>
         </w:tabs>
-        <w:spacing w:before="0" w:beforeAutospacing="0" w:after="0" w:afterAutospacing="0"/>
+        <w:spacing w:before="0" w:beforeAutospacing="0" w:after="0" w:afterAutospacing="0" w:line="276" w:lineRule="auto"/>
         <w:ind w:left="426"/>
         <w:divId w:val="777872841"/>
         <w:rPr>
@@ -10203,7 +10128,7 @@
           <w:tab w:val="left" w:pos="13740"/>
           <w:tab w:val="left" w:pos="14656"/>
         </w:tabs>
-        <w:spacing w:before="0" w:beforeAutospacing="0" w:after="0" w:afterAutospacing="0"/>
+        <w:spacing w:before="0" w:beforeAutospacing="0" w:after="0" w:afterAutospacing="0" w:line="276" w:lineRule="auto"/>
         <w:ind w:left="426"/>
         <w:divId w:val="777872841"/>
         <w:rPr>
@@ -10312,7 +10237,7 @@
           <w:tab w:val="left" w:pos="13740"/>
           <w:tab w:val="left" w:pos="14656"/>
         </w:tabs>
-        <w:spacing w:before="0" w:beforeAutospacing="0" w:after="0" w:afterAutospacing="0"/>
+        <w:spacing w:before="0" w:beforeAutospacing="0" w:after="0" w:afterAutospacing="0" w:line="276" w:lineRule="auto"/>
         <w:ind w:left="426"/>
         <w:divId w:val="777872841"/>
         <w:rPr>
@@ -10458,7 +10383,7 @@
           <w:tab w:val="left" w:pos="13740"/>
           <w:tab w:val="left" w:pos="14656"/>
         </w:tabs>
-        <w:spacing w:before="0" w:beforeAutospacing="0" w:after="0" w:afterAutospacing="0"/>
+        <w:spacing w:before="0" w:beforeAutospacing="0" w:after="0" w:afterAutospacing="0" w:line="276" w:lineRule="auto"/>
         <w:ind w:left="426"/>
         <w:divId w:val="1049299723"/>
         <w:rPr>
@@ -10540,7 +10465,7 @@
           <w:tab w:val="left" w:pos="13740"/>
           <w:tab w:val="left" w:pos="14656"/>
         </w:tabs>
-        <w:spacing w:before="0" w:beforeAutospacing="0" w:after="0" w:afterAutospacing="0"/>
+        <w:spacing w:before="0" w:beforeAutospacing="0" w:after="0" w:afterAutospacing="0" w:line="276" w:lineRule="auto"/>
         <w:ind w:left="426"/>
         <w:divId w:val="1049299723"/>
         <w:rPr>
@@ -10622,7 +10547,7 @@
           <w:tab w:val="left" w:pos="13740"/>
           <w:tab w:val="left" w:pos="14656"/>
         </w:tabs>
-        <w:spacing w:before="0" w:beforeAutospacing="0" w:after="0" w:afterAutospacing="0"/>
+        <w:spacing w:before="0" w:beforeAutospacing="0" w:after="0" w:afterAutospacing="0" w:line="276" w:lineRule="auto"/>
         <w:ind w:left="426"/>
         <w:divId w:val="1049299723"/>
         <w:rPr>
@@ -10800,7 +10725,7 @@
           <w:tab w:val="left" w:pos="13740"/>
           <w:tab w:val="left" w:pos="14656"/>
         </w:tabs>
-        <w:spacing w:before="0" w:beforeAutospacing="0" w:after="0" w:afterAutospacing="0"/>
+        <w:spacing w:before="0" w:beforeAutospacing="0" w:after="0" w:afterAutospacing="0" w:line="276" w:lineRule="auto"/>
         <w:ind w:left="426"/>
         <w:divId w:val="1261570251"/>
         <w:rPr>
@@ -10882,7 +10807,7 @@
           <w:tab w:val="left" w:pos="13740"/>
           <w:tab w:val="left" w:pos="14656"/>
         </w:tabs>
-        <w:spacing w:before="0" w:beforeAutospacing="0" w:after="0" w:afterAutospacing="0"/>
+        <w:spacing w:before="0" w:beforeAutospacing="0" w:after="0" w:afterAutospacing="0" w:line="276" w:lineRule="auto"/>
         <w:ind w:left="426"/>
         <w:divId w:val="1261570251"/>
         <w:rPr>
@@ -11068,47 +10993,9 @@
     </w:p>
     <w:p>
       <w:pPr>
-        <w:spacing w:after="120" w:line="276" w:lineRule="auto"/>
-        <w:rPr>
-          <w:rFonts w:ascii="Times New Roman" w:hAnsi="Times New Roman" w:cs="Times New Roman"/>
-          <w:b/>
-          <w:bCs/>
-          <w:sz w:val="22"/>
-          <w:szCs w:val="22"/>
-        </w:rPr>
-      </w:pPr>
-    </w:p>
-    <w:p>
-      <w:pPr>
-        <w:spacing w:after="120" w:line="276" w:lineRule="auto"/>
-        <w:rPr>
-          <w:rFonts w:ascii="Times New Roman" w:hAnsi="Times New Roman" w:cs="Times New Roman"/>
-          <w:b/>
-          <w:bCs/>
-          <w:sz w:val="22"/>
-          <w:szCs w:val="22"/>
-        </w:rPr>
-      </w:pPr>
-    </w:p>
-    <w:p>
-      <w:pPr>
-        <w:spacing w:after="120" w:line="276" w:lineRule="auto"/>
-        <w:rPr>
-          <w:rFonts w:asciiTheme="majorHAnsi" w:hAnsiTheme="majorHAnsi" w:cstheme="majorHAnsi"/>
-          <w:b/>
-          <w:bCs/>
-          <w:sz w:val="28"/>
-          <w:szCs w:val="28"/>
-        </w:rPr>
-      </w:pPr>
-      <w:r>
-        <w:rPr>
-          <w:rFonts w:asciiTheme="majorHAnsi" w:hAnsiTheme="majorHAnsi" w:cstheme="majorHAnsi"/>
-          <w:b/>
-          <w:bCs/>
-          <w:sz w:val="28"/>
-          <w:szCs w:val="28"/>
-        </w:rPr>
+        <w:pStyle w:val="Heading3"/>
+      </w:pPr>
+      <w:r>
         <w:lastRenderedPageBreak/>
         <w:t>Menggunakan Macro</w:t>
       </w:r>
@@ -11244,7 +11131,7 @@
           <w:tab w:val="left" w:pos="13740"/>
           <w:tab w:val="left" w:pos="14656"/>
         </w:tabs>
-        <w:spacing w:before="0" w:beforeAutospacing="0" w:after="0" w:afterAutospacing="0"/>
+        <w:spacing w:before="0" w:beforeAutospacing="0" w:after="0" w:afterAutospacing="0" w:line="276" w:lineRule="auto"/>
         <w:ind w:left="426"/>
         <w:divId w:val="1596017658"/>
         <w:rPr>
@@ -11299,7 +11186,7 @@
           <w:tab w:val="left" w:pos="13740"/>
           <w:tab w:val="left" w:pos="14656"/>
         </w:tabs>
-        <w:spacing w:before="0" w:beforeAutospacing="0" w:after="0" w:afterAutospacing="0"/>
+        <w:spacing w:before="0" w:beforeAutospacing="0" w:after="0" w:afterAutospacing="0" w:line="276" w:lineRule="auto"/>
         <w:ind w:left="426"/>
         <w:divId w:val="1596017658"/>
         <w:rPr>
@@ -11354,7 +11241,7 @@
           <w:tab w:val="left" w:pos="13740"/>
           <w:tab w:val="left" w:pos="14656"/>
         </w:tabs>
-        <w:spacing w:before="0" w:beforeAutospacing="0" w:after="0" w:afterAutospacing="0"/>
+        <w:spacing w:before="0" w:beforeAutospacing="0" w:after="0" w:afterAutospacing="0" w:line="276" w:lineRule="auto"/>
         <w:ind w:left="426"/>
         <w:divId w:val="1596017658"/>
         <w:rPr>
@@ -11409,7 +11296,7 @@
           <w:tab w:val="left" w:pos="13740"/>
           <w:tab w:val="left" w:pos="14656"/>
         </w:tabs>
-        <w:spacing w:before="0" w:beforeAutospacing="0" w:after="0" w:afterAutospacing="0"/>
+        <w:spacing w:before="0" w:beforeAutospacing="0" w:after="0" w:afterAutospacing="0" w:line="276" w:lineRule="auto"/>
         <w:ind w:left="426"/>
         <w:divId w:val="1596017658"/>
         <w:rPr>
@@ -11492,7 +11379,7 @@
           <w:tab w:val="left" w:pos="13740"/>
           <w:tab w:val="left" w:pos="14656"/>
         </w:tabs>
-        <w:spacing w:before="0" w:beforeAutospacing="0" w:after="0" w:afterAutospacing="0"/>
+        <w:spacing w:before="0" w:beforeAutospacing="0" w:after="0" w:afterAutospacing="0" w:line="276" w:lineRule="auto"/>
         <w:ind w:left="426"/>
         <w:divId w:val="1317222163"/>
         <w:rPr>
@@ -11619,7 +11506,7 @@
           <w:tab w:val="left" w:pos="13740"/>
           <w:tab w:val="left" w:pos="14656"/>
         </w:tabs>
-        <w:spacing w:before="0" w:beforeAutospacing="0" w:after="0" w:afterAutospacing="0"/>
+        <w:spacing w:before="0" w:beforeAutospacing="0" w:after="0" w:afterAutospacing="0" w:line="276" w:lineRule="auto"/>
         <w:ind w:left="426"/>
         <w:divId w:val="1317222163"/>
         <w:rPr>
@@ -11746,7 +11633,7 @@
           <w:tab w:val="left" w:pos="13740"/>
           <w:tab w:val="left" w:pos="14656"/>
         </w:tabs>
-        <w:spacing w:before="0" w:beforeAutospacing="0" w:after="0" w:afterAutospacing="0"/>
+        <w:spacing w:before="0" w:beforeAutospacing="0" w:after="0" w:afterAutospacing="0" w:line="276" w:lineRule="auto"/>
         <w:ind w:left="426"/>
         <w:divId w:val="1317222163"/>
         <w:rPr>
@@ -11948,7 +11835,7 @@
           <w:tab w:val="left" w:pos="13740"/>
           <w:tab w:val="left" w:pos="14656"/>
         </w:tabs>
-        <w:spacing w:before="0" w:beforeAutospacing="0" w:after="0" w:afterAutospacing="0"/>
+        <w:spacing w:before="0" w:beforeAutospacing="0" w:after="0" w:afterAutospacing="0" w:line="276" w:lineRule="auto"/>
         <w:ind w:left="426"/>
         <w:divId w:val="671297015"/>
         <w:rPr>
@@ -12077,7 +11964,7 @@
           <w:tab w:val="left" w:pos="13740"/>
           <w:tab w:val="left" w:pos="14656"/>
         </w:tabs>
-        <w:spacing w:before="0" w:beforeAutospacing="0" w:after="0" w:afterAutospacing="0"/>
+        <w:spacing w:before="0" w:beforeAutospacing="0" w:after="0" w:afterAutospacing="0" w:line="276" w:lineRule="auto"/>
         <w:ind w:left="426"/>
         <w:divId w:val="671297015"/>
         <w:rPr>
@@ -12206,7 +12093,7 @@
           <w:tab w:val="left" w:pos="13740"/>
           <w:tab w:val="left" w:pos="14656"/>
         </w:tabs>
-        <w:spacing w:before="0" w:beforeAutospacing="0" w:after="0" w:afterAutospacing="0"/>
+        <w:spacing w:before="0" w:beforeAutospacing="0" w:after="0" w:afterAutospacing="0" w:line="276" w:lineRule="auto"/>
         <w:ind w:left="426"/>
         <w:divId w:val="671297015"/>
         <w:rPr>
@@ -12761,7 +12648,7 @@
           <w:tab w:val="left" w:pos="13740"/>
           <w:tab w:val="left" w:pos="14656"/>
         </w:tabs>
-        <w:spacing w:before="0" w:beforeAutospacing="0" w:after="0" w:afterAutospacing="0"/>
+        <w:spacing w:before="0" w:beforeAutospacing="0" w:after="0" w:afterAutospacing="0" w:line="276" w:lineRule="auto"/>
         <w:ind w:left="426"/>
         <w:divId w:val="1107893138"/>
         <w:rPr>
@@ -12951,7 +12838,7 @@
           <w:tab w:val="left" w:pos="13740"/>
           <w:tab w:val="left" w:pos="14656"/>
         </w:tabs>
-        <w:spacing w:before="0" w:beforeAutospacing="0" w:after="0" w:afterAutospacing="0"/>
+        <w:spacing w:before="0" w:beforeAutospacing="0" w:after="0" w:afterAutospacing="0" w:line="276" w:lineRule="auto"/>
         <w:ind w:left="426"/>
         <w:divId w:val="1107893138"/>
         <w:rPr>
@@ -13024,7 +12911,7 @@
           <w:tab w:val="left" w:pos="13740"/>
           <w:tab w:val="left" w:pos="14656"/>
         </w:tabs>
-        <w:spacing w:before="0" w:beforeAutospacing="0" w:after="0" w:afterAutospacing="0"/>
+        <w:spacing w:before="0" w:beforeAutospacing="0" w:after="0" w:afterAutospacing="0" w:line="276" w:lineRule="auto"/>
         <w:ind w:left="426"/>
         <w:divId w:val="1107893138"/>
         <w:rPr>
@@ -13098,7 +12985,7 @@
           <w:tab w:val="left" w:pos="13740"/>
           <w:tab w:val="left" w:pos="14656"/>
         </w:tabs>
-        <w:spacing w:before="0" w:beforeAutospacing="0" w:after="0" w:afterAutospacing="0"/>
+        <w:spacing w:before="0" w:beforeAutospacing="0" w:after="0" w:afterAutospacing="0" w:line="276" w:lineRule="auto"/>
         <w:ind w:left="426"/>
         <w:divId w:val="1494180219"/>
         <w:rPr>
@@ -13234,7 +13121,7 @@
           <w:tab w:val="left" w:pos="13740"/>
           <w:tab w:val="left" w:pos="14656"/>
         </w:tabs>
-        <w:spacing w:before="0" w:beforeAutospacing="0" w:after="0" w:afterAutospacing="0"/>
+        <w:spacing w:before="0" w:beforeAutospacing="0" w:after="0" w:afterAutospacing="0" w:line="276" w:lineRule="auto"/>
         <w:ind w:left="426"/>
         <w:divId w:val="1494180219"/>
         <w:rPr>
@@ -13307,7 +13194,7 @@
           <w:tab w:val="left" w:pos="13740"/>
           <w:tab w:val="left" w:pos="14656"/>
         </w:tabs>
-        <w:spacing w:before="0" w:beforeAutospacing="0" w:after="0" w:afterAutospacing="0"/>
+        <w:spacing w:before="0" w:beforeAutospacing="0" w:after="0" w:afterAutospacing="0" w:line="276" w:lineRule="auto"/>
         <w:ind w:left="426"/>
         <w:divId w:val="1494180219"/>
         <w:rPr>
@@ -13702,12 +13589,33 @@
           <w:szCs w:val="22"/>
         </w:rPr>
       </w:pPr>
-      <w:r>
-        <w:rPr>
-          <w:rFonts w:ascii="Times New Roman" w:hAnsi="Times New Roman" w:cs="Times New Roman"/>
-          <w:sz w:val="22"/>
-          <w:szCs w:val="22"/>
-        </w:rPr>
+    </w:p>
+    <w:p>
+      <w:pPr>
+        <w:spacing w:after="120" w:line="276" w:lineRule="auto"/>
+        <w:rPr>
+          <w:rFonts w:ascii="Times New Roman" w:hAnsi="Times New Roman" w:cs="Times New Roman"/>
+          <w:sz w:val="22"/>
+          <w:szCs w:val="22"/>
+        </w:rPr>
+      </w:pPr>
+    </w:p>
+    <w:p>
+      <w:pPr>
+        <w:spacing w:after="120" w:line="276" w:lineRule="auto"/>
+        <w:rPr>
+          <w:rFonts w:ascii="Times New Roman" w:hAnsi="Times New Roman" w:cs="Times New Roman"/>
+          <w:sz w:val="22"/>
+          <w:szCs w:val="22"/>
+        </w:rPr>
+      </w:pPr>
+      <w:r>
+        <w:rPr>
+          <w:rFonts w:ascii="Times New Roman" w:hAnsi="Times New Roman" w:cs="Times New Roman"/>
+          <w:sz w:val="22"/>
+          <w:szCs w:val="22"/>
+        </w:rPr>
+        <w:lastRenderedPageBreak/>
         <w:t>Maka kode ini akan diterjemahkan menjadi:</w:t>
       </w:r>
     </w:p>
@@ -13960,8 +13868,8 @@
         <w:spacing w:after="120" w:line="276" w:lineRule="auto"/>
         <w:rPr>
           <w:rFonts w:ascii="Times New Roman" w:hAnsi="Times New Roman" w:cs="Times New Roman"/>
-          <w:sz w:val="22"/>
-          <w:szCs w:val="22"/>
+          <w:sz w:val="12"/>
+          <w:szCs w:val="12"/>
         </w:rPr>
       </w:pPr>
     </w:p>
@@ -13980,7 +13888,6 @@
           <w:sz w:val="22"/>
           <w:szCs w:val="22"/>
         </w:rPr>
-        <w:lastRenderedPageBreak/>
         <w:t xml:space="preserve">Karena perkalian memiliki </w:t>
       </w:r>
       <w:r>
@@ -14728,130 +14635,36 @@
     </w:p>
     <w:p>
       <w:pPr>
+        <w:pStyle w:val="Heading2"/>
+      </w:pPr>
+      <w:r>
+        <w:t>Matematika dalam Competitive Programming</w:t>
+      </w:r>
+    </w:p>
+    <w:p>
+      <w:pPr>
         <w:spacing w:after="120" w:line="276" w:lineRule="auto"/>
         <w:rPr>
           <w:rFonts w:ascii="Times New Roman" w:hAnsi="Times New Roman" w:cs="Times New Roman"/>
-          <w:b/>
-          <w:bCs/>
-          <w:sz w:val="32"/>
-          <w:szCs w:val="32"/>
-        </w:rPr>
-      </w:pPr>
-      <w:r>
-        <w:rPr>
-          <w:rFonts w:ascii="Times New Roman" w:hAnsi="Times New Roman" w:cs="Times New Roman"/>
-          <w:b/>
-          <w:bCs/>
-          <w:sz w:val="32"/>
-          <w:szCs w:val="32"/>
-        </w:rPr>
-        <w:t>Matematika dalam Competitive Programming</w:t>
-      </w:r>
-    </w:p>
-    <w:p>
-      <w:pPr>
-        <w:spacing w:after="120" w:line="276" w:lineRule="auto"/>
-        <w:rPr>
-          <w:rFonts w:ascii="Times New Roman" w:hAnsi="Times New Roman" w:cs="Times New Roman"/>
-          <w:sz w:val="22"/>
-          <w:szCs w:val="22"/>
-        </w:rPr>
-      </w:pPr>
-      <w:r>
-        <w:rPr>
-          <w:rFonts w:ascii="Times New Roman" w:hAnsi="Times New Roman" w:cs="Times New Roman"/>
-          <w:sz w:val="22"/>
-          <w:szCs w:val="22"/>
-        </w:rPr>
-        <w:t xml:space="preserve">Matematika memainkan </w:t>
-      </w:r>
-      <w:r>
-        <w:rPr>
-          <w:rFonts w:ascii="Times New Roman" w:hAnsi="Times New Roman" w:cs="Times New Roman"/>
-          <w:b/>
-          <w:bCs/>
-          <w:sz w:val="22"/>
-          <w:szCs w:val="22"/>
-        </w:rPr>
-        <w:t>peran penting</w:t>
-      </w:r>
-      <w:r>
-        <w:rPr>
-          <w:rFonts w:ascii="Times New Roman" w:hAnsi="Times New Roman" w:cs="Times New Roman"/>
-          <w:sz w:val="22"/>
-          <w:szCs w:val="22"/>
-        </w:rPr>
-        <w:t xml:space="preserve"> dalam </w:t>
-      </w:r>
-      <w:r>
-        <w:rPr>
-          <w:rFonts w:ascii="Times New Roman" w:hAnsi="Times New Roman" w:cs="Times New Roman"/>
-          <w:b/>
-          <w:bCs/>
-          <w:sz w:val="22"/>
-          <w:szCs w:val="22"/>
-        </w:rPr>
-        <w:t>competitive programming</w:t>
-      </w:r>
-      <w:r>
-        <w:rPr>
-          <w:rFonts w:ascii="Times New Roman" w:hAnsi="Times New Roman" w:cs="Times New Roman"/>
-          <w:sz w:val="22"/>
-          <w:szCs w:val="22"/>
-        </w:rPr>
-        <w:t xml:space="preserve">, dan </w:t>
-      </w:r>
-      <w:r>
-        <w:rPr>
-          <w:rFonts w:ascii="Times New Roman" w:hAnsi="Times New Roman" w:cs="Times New Roman"/>
-          <w:b/>
-          <w:bCs/>
-          <w:sz w:val="22"/>
-          <w:szCs w:val="22"/>
-        </w:rPr>
-        <w:t>tidak mungkin</w:t>
-      </w:r>
-      <w:r>
-        <w:rPr>
-          <w:rFonts w:ascii="Times New Roman" w:hAnsi="Times New Roman" w:cs="Times New Roman"/>
-          <w:sz w:val="22"/>
-          <w:szCs w:val="22"/>
-        </w:rPr>
-        <w:t xml:space="preserve"> menjadi programmer kompetitif yang sukses tanpa memiliki keterampilan matematika yang baik.</w:t>
-      </w:r>
-      <w:r>
-        <w:rPr>
-          <w:rFonts w:ascii="Times New Roman" w:hAnsi="Times New Roman" w:cs="Times New Roman"/>
-          <w:sz w:val="22"/>
-          <w:szCs w:val="22"/>
-        </w:rPr>
-        <w:t xml:space="preserve"> </w:t>
-      </w:r>
-      <w:r>
-        <w:rPr>
-          <w:rFonts w:ascii="Times New Roman" w:hAnsi="Times New Roman" w:cs="Times New Roman"/>
-          <w:sz w:val="22"/>
-          <w:szCs w:val="22"/>
-        </w:rPr>
-        <w:t xml:space="preserve">Bagian ini membahas beberapa </w:t>
-      </w:r>
-      <w:r>
-        <w:rPr>
-          <w:rFonts w:ascii="Times New Roman" w:hAnsi="Times New Roman" w:cs="Times New Roman"/>
-          <w:b/>
-          <w:bCs/>
-          <w:sz w:val="22"/>
-          <w:szCs w:val="22"/>
-        </w:rPr>
-        <w:t>konsep dan rumus matematika penting</w:t>
-      </w:r>
-      <w:r>
-        <w:rPr>
-          <w:rFonts w:ascii="Times New Roman" w:hAnsi="Times New Roman" w:cs="Times New Roman"/>
-          <w:sz w:val="22"/>
-          <w:szCs w:val="22"/>
-        </w:rPr>
-        <w:t xml:space="preserve"> yang akan digunakan dalam pembahasan selanjutnya.</w:t>
+          <w:sz w:val="22"/>
+          <w:szCs w:val="22"/>
+        </w:rPr>
+      </w:pPr>
+      <w:r>
+        <w:rPr>
+          <w:rFonts w:ascii="Times New Roman" w:hAnsi="Times New Roman" w:cs="Times New Roman"/>
+          <w:sz w:val="22"/>
+          <w:szCs w:val="22"/>
+        </w:rPr>
+        <w:t xml:space="preserve">Matematika </w:t>
+      </w:r>
+      <w:r>
+        <w:rPr>
+          <w:rFonts w:ascii="Times New Roman" w:hAnsi="Times New Roman" w:cs="Times New Roman"/>
+          <w:sz w:val="22"/>
+          <w:szCs w:val="22"/>
+        </w:rPr>
+        <w:t>memainkan peran penting dalam competitive programming, dan tidak mungkin menjadi programmer kompetitif yang sukses tanpa memiliki keterampilan matematika yang baik. Bagian ini membahas beberapa konsep dan rumus matematika penting yang akan digunakan dalam pembahasan selanjutnya.</w:t>
       </w:r>
     </w:p>
     <w:p>
@@ -14866,23 +14679,9 @@
     </w:p>
     <w:p>
       <w:pPr>
-        <w:spacing w:after="120" w:line="276" w:lineRule="auto"/>
-        <w:rPr>
-          <w:rFonts w:asciiTheme="majorHAnsi" w:hAnsiTheme="majorHAnsi" w:cstheme="majorHAnsi"/>
-          <w:b/>
-          <w:bCs/>
-          <w:sz w:val="28"/>
-          <w:szCs w:val="28"/>
-        </w:rPr>
-      </w:pPr>
-      <w:r>
-        <w:rPr>
-          <w:rFonts w:asciiTheme="majorHAnsi" w:hAnsiTheme="majorHAnsi" w:cstheme="majorHAnsi"/>
-          <w:b/>
-          <w:bCs/>
-          <w:sz w:val="28"/>
-          <w:szCs w:val="28"/>
-        </w:rPr>
+        <w:pStyle w:val="Heading3"/>
+      </w:pPr>
+      <w:r>
         <w:t>Rumus Penjumlahan</w:t>
       </w:r>
     </w:p>
@@ -15824,6 +15623,7 @@
           <w:sz w:val="22"/>
           <w:szCs w:val="22"/>
         </w:rPr>
+        <w:lastRenderedPageBreak/>
         <w:t xml:space="preserve">di mana </w:t>
       </w:r>
       <m:oMath>
@@ -15897,7 +15697,6 @@
               <w:sz w:val="22"/>
               <w:szCs w:val="22"/>
             </w:rPr>
-            <w:lastRenderedPageBreak/>
             <m:t>3+7+11+15=</m:t>
           </m:r>
           <m:f>
@@ -17552,6 +17351,7 @@
           <w:sz w:val="22"/>
           <w:szCs w:val="22"/>
         </w:rPr>
+        <w:lastRenderedPageBreak/>
         <w:t xml:space="preserve">Batas atas ini terdiri dari </w:t>
       </w:r>
       <m:oMath>
@@ -17746,32 +17546,20 @@
     </w:p>
     <w:p>
       <w:pPr>
-        <w:rPr>
-          <w:rFonts w:asciiTheme="majorHAnsi" w:eastAsiaTheme="minorEastAsia" w:hAnsiTheme="majorHAnsi" w:cstheme="majorHAnsi"/>
-          <w:b/>
-          <w:bCs/>
-          <w:sz w:val="28"/>
-          <w:szCs w:val="28"/>
-        </w:rPr>
-      </w:pPr>
-      <w:r>
-        <w:rPr>
-          <w:rFonts w:asciiTheme="majorHAnsi" w:eastAsiaTheme="minorEastAsia" w:hAnsiTheme="majorHAnsi" w:cstheme="majorHAnsi"/>
-          <w:b/>
-          <w:bCs/>
-          <w:sz w:val="28"/>
-          <w:szCs w:val="28"/>
-        </w:rPr>
-        <w:lastRenderedPageBreak/>
+        <w:pStyle w:val="Heading3"/>
+        <w:rPr>
+          <w:rFonts w:eastAsiaTheme="minorEastAsia"/>
+        </w:rPr>
+      </w:pPr>
+      <w:r>
+        <w:rPr>
+          <w:rFonts w:eastAsiaTheme="minorEastAsia"/>
+        </w:rPr>
         <w:t xml:space="preserve">Set Theory / </w:t>
       </w:r>
       <w:r>
         <w:rPr>
-          <w:rFonts w:asciiTheme="majorHAnsi" w:eastAsiaTheme="minorEastAsia" w:hAnsiTheme="majorHAnsi" w:cstheme="majorHAnsi"/>
-          <w:b/>
-          <w:bCs/>
-          <w:sz w:val="28"/>
-          <w:szCs w:val="28"/>
+          <w:rFonts w:eastAsiaTheme="minorEastAsia"/>
         </w:rPr>
         <w:t>Teori Himpunan</w:t>
       </w:r>
@@ -19770,6 +19558,7 @@
           <w:sz w:val="22"/>
           <w:szCs w:val="22"/>
         </w:rPr>
+        <w:lastRenderedPageBreak/>
         <w:t xml:space="preserve">Himpunan </w:t>
       </w:r>
       <m:oMath>
@@ -19965,7 +19754,6 @@
           <w:sz w:val="22"/>
           <w:szCs w:val="22"/>
         </w:rPr>
-        <w:lastRenderedPageBreak/>
         <w:t xml:space="preserve">di mana </w:t>
       </w:r>
       <m:oMath>
@@ -20144,21 +19932,14 @@
     </w:p>
     <w:p>
       <w:pPr>
-        <w:rPr>
-          <w:rFonts w:asciiTheme="majorHAnsi" w:eastAsiaTheme="minorEastAsia" w:hAnsiTheme="majorHAnsi" w:cstheme="majorHAnsi"/>
-          <w:b/>
-          <w:bCs/>
-          <w:sz w:val="28"/>
-          <w:szCs w:val="28"/>
-        </w:rPr>
-      </w:pPr>
-      <w:r>
-        <w:rPr>
-          <w:rFonts w:asciiTheme="majorHAnsi" w:eastAsiaTheme="minorEastAsia" w:hAnsiTheme="majorHAnsi" w:cstheme="majorHAnsi"/>
-          <w:b/>
-          <w:bCs/>
-          <w:sz w:val="28"/>
-          <w:szCs w:val="28"/>
+        <w:pStyle w:val="Heading3"/>
+        <w:rPr>
+          <w:rFonts w:eastAsiaTheme="minorEastAsia"/>
+        </w:rPr>
+      </w:pPr>
+      <w:r>
+        <w:rPr>
+          <w:rFonts w:eastAsiaTheme="minorEastAsia"/>
         </w:rPr>
         <w:t>Logika</w:t>
       </w:r>
@@ -22329,6 +22110,7 @@
             <w:sz w:val="22"/>
             <w:szCs w:val="22"/>
           </w:rPr>
+          <w:lastRenderedPageBreak/>
           <m:t>∀</m:t>
         </m:r>
       </m:oMath>
@@ -22460,7 +22242,6 @@
           <w:sz w:val="22"/>
           <w:szCs w:val="22"/>
         </w:rPr>
-        <w:lastRenderedPageBreak/>
         <w:t xml:space="preserve">berarti bahwa untuk setiap elemen </w:t>
       </w:r>
       <m:oMath>
@@ -22952,21 +22733,14 @@
     </w:p>
     <w:p>
       <w:pPr>
-        <w:rPr>
-          <w:rFonts w:asciiTheme="majorHAnsi" w:eastAsiaTheme="minorEastAsia" w:hAnsiTheme="majorHAnsi" w:cstheme="majorHAnsi"/>
-          <w:b/>
-          <w:bCs/>
-          <w:sz w:val="28"/>
-          <w:szCs w:val="28"/>
-        </w:rPr>
-      </w:pPr>
-      <w:r>
-        <w:rPr>
-          <w:rFonts w:asciiTheme="majorHAnsi" w:eastAsiaTheme="minorEastAsia" w:hAnsiTheme="majorHAnsi" w:cstheme="majorHAnsi"/>
-          <w:b/>
-          <w:bCs/>
-          <w:sz w:val="28"/>
-          <w:szCs w:val="28"/>
+        <w:pStyle w:val="Heading3"/>
+        <w:rPr>
+          <w:rFonts w:eastAsiaTheme="minorEastAsia"/>
+        </w:rPr>
+      </w:pPr>
+      <w:r>
+        <w:rPr>
+          <w:rFonts w:eastAsiaTheme="minorEastAsia"/>
         </w:rPr>
         <w:t>Fungsi</w:t>
       </w:r>
@@ -23985,6 +23759,7 @@
           <w:szCs w:val="22"/>
           <w:u w:val="single"/>
         </w:rPr>
+        <w:lastRenderedPageBreak/>
         <w:t>Bilangan Fibonacci</w:t>
       </w:r>
     </w:p>
@@ -24079,7 +23854,6 @@
             <w:sz w:val="22"/>
             <w:szCs w:val="22"/>
           </w:rPr>
-          <w:lastRenderedPageBreak/>
           <m:t>f</m:t>
         </m:r>
         <m:d>
@@ -24580,21 +24354,14 @@
     </w:p>
     <w:p>
       <w:pPr>
-        <w:rPr>
-          <w:rFonts w:asciiTheme="majorHAnsi" w:eastAsiaTheme="minorEastAsia" w:hAnsiTheme="majorHAnsi" w:cstheme="majorHAnsi"/>
-          <w:b/>
-          <w:bCs/>
-          <w:sz w:val="28"/>
-          <w:szCs w:val="28"/>
-        </w:rPr>
-      </w:pPr>
-      <w:r>
-        <w:rPr>
-          <w:rFonts w:asciiTheme="majorHAnsi" w:eastAsiaTheme="minorEastAsia" w:hAnsiTheme="majorHAnsi" w:cstheme="majorHAnsi"/>
-          <w:b/>
-          <w:bCs/>
-          <w:sz w:val="28"/>
-          <w:szCs w:val="28"/>
+        <w:pStyle w:val="Heading3"/>
+        <w:rPr>
+          <w:rFonts w:eastAsiaTheme="minorEastAsia"/>
+        </w:rPr>
+      </w:pPr>
+      <w:r>
+        <w:rPr>
+          <w:rFonts w:eastAsiaTheme="minorEastAsia"/>
         </w:rPr>
         <w:t>Logaritma</w:t>
       </w:r>
@@ -26056,7 +25823,6 @@
           <w:szCs w:val="22"/>
           <w:u w:val="single"/>
         </w:rPr>
-        <w:lastRenderedPageBreak/>
         <w:t>Logaritma Natural</w:t>
       </w:r>
     </w:p>
@@ -26499,44 +26265,291 @@
     </w:p>
     <w:p>
       <w:pPr>
+        <w:pStyle w:val="Heading2"/>
+        <w:rPr>
+          <w:rFonts w:eastAsiaTheme="minorEastAsia"/>
+        </w:rPr>
+      </w:pPr>
+      <w:r>
+        <w:rPr>
+          <w:rFonts w:eastAsiaTheme="minorEastAsia"/>
+        </w:rPr>
+        <w:t>Kontes dan Sumber Daya</w:t>
+      </w:r>
+    </w:p>
+    <w:p>
+      <w:pPr>
+        <w:pStyle w:val="Heading3"/>
+        <w:rPr>
+          <w:rFonts w:eastAsiaTheme="minorEastAsia"/>
+        </w:rPr>
+      </w:pPr>
+      <w:r>
+        <w:rPr>
+          <w:rFonts w:eastAsiaTheme="minorEastAsia"/>
+        </w:rPr>
+        <w:t>IOI</w:t>
+      </w:r>
+    </w:p>
+    <w:p>
+      <w:pPr>
+        <w:rPr>
+          <w:rFonts w:ascii="Times New Roman" w:eastAsiaTheme="minorEastAsia" w:hAnsi="Times New Roman" w:cs="Times New Roman"/>
+          <w:sz w:val="22"/>
+          <w:szCs w:val="22"/>
+        </w:rPr>
+      </w:pPr>
+      <w:r>
         <w:rPr>
           <w:rFonts w:ascii="Times New Roman" w:eastAsiaTheme="minorEastAsia" w:hAnsi="Times New Roman" w:cs="Times New Roman"/>
           <w:b/>
           <w:bCs/>
-          <w:sz w:val="32"/>
-          <w:szCs w:val="32"/>
-        </w:rPr>
-      </w:pPr>
+          <w:sz w:val="22"/>
+          <w:szCs w:val="22"/>
+        </w:rPr>
+        <w:t>International Olympiad in Informatics (IOI)</w:t>
+      </w:r>
+      <w:r>
+        <w:rPr>
+          <w:rFonts w:ascii="Times New Roman" w:eastAsiaTheme="minorEastAsia" w:hAnsi="Times New Roman" w:cs="Times New Roman"/>
+          <w:sz w:val="22"/>
+          <w:szCs w:val="22"/>
+        </w:rPr>
+        <w:t xml:space="preserve"> adalah kompetisi pemrograman tahunan untuk siswa sekolah menengah. Setiap negara diperbolehkan mengirimkan tim beranggotakan empat siswa ke kompetisi ini. Biasanya, ada sekitar 300 peserta dari 80 negara.</w:t>
+      </w:r>
+    </w:p>
+    <w:p>
+      <w:pPr>
+        <w:rPr>
+          <w:rFonts w:ascii="Times New Roman" w:eastAsiaTheme="minorEastAsia" w:hAnsi="Times New Roman" w:cs="Times New Roman"/>
+          <w:sz w:val="22"/>
+          <w:szCs w:val="22"/>
+        </w:rPr>
+      </w:pPr>
+      <w:r>
+        <w:rPr>
+          <w:rFonts w:ascii="Times New Roman" w:eastAsiaTheme="minorEastAsia" w:hAnsi="Times New Roman" w:cs="Times New Roman"/>
+          <w:sz w:val="22"/>
+          <w:szCs w:val="22"/>
+        </w:rPr>
+        <w:t>IOI terdiri dari dua babak kontes, masing-masing berdurasi lima jam. Dalam setiap babak, peserta diminta untuk menyelesaikan tiga soal algoritma dengan tingkat kesulitan yang bervariasi. Setiap soal dibagi menjadi beberapa subsoal, masing-masing dengan skor tertentu. Meskipun peserta dibagi ke dalam tim berdasarkan negara, mereka tetap berkompetisi secara individu.</w:t>
+      </w:r>
+    </w:p>
+    <w:p>
+      <w:pPr>
+        <w:rPr>
+          <w:rFonts w:ascii="Times New Roman" w:eastAsiaTheme="minorEastAsia" w:hAnsi="Times New Roman" w:cs="Times New Roman"/>
+          <w:sz w:val="22"/>
+          <w:szCs w:val="22"/>
+        </w:rPr>
+      </w:pPr>
+      <w:r>
+        <w:rPr>
+          <w:rFonts w:ascii="Times New Roman" w:eastAsiaTheme="minorEastAsia" w:hAnsi="Times New Roman" w:cs="Times New Roman"/>
+          <w:sz w:val="22"/>
+          <w:szCs w:val="22"/>
+        </w:rPr>
+        <w:t xml:space="preserve">Silabus IOI mengatur topik-topik yang dapat muncul dalam soal IOI. Hampir semua topik dalam </w:t>
+      </w:r>
       <w:r>
         <w:rPr>
           <w:rFonts w:ascii="Times New Roman" w:eastAsiaTheme="minorEastAsia" w:hAnsi="Times New Roman" w:cs="Times New Roman"/>
           <w:b/>
           <w:bCs/>
-          <w:sz w:val="32"/>
-          <w:szCs w:val="32"/>
-        </w:rPr>
-        <w:t>Kontes dan Sumber Daya</w:t>
-      </w:r>
-    </w:p>
-    <w:p>
-      <w:pPr>
-        <w:rPr>
-          <w:rFonts w:asciiTheme="majorHAnsi" w:eastAsiaTheme="minorEastAsia" w:hAnsiTheme="majorHAnsi" w:cstheme="majorHAnsi"/>
+          <w:sz w:val="22"/>
+          <w:szCs w:val="22"/>
+        </w:rPr>
+        <w:t>silabus IOI</w:t>
+      </w:r>
+      <w:r>
+        <w:rPr>
+          <w:rFonts w:ascii="Times New Roman" w:eastAsiaTheme="minorEastAsia" w:hAnsi="Times New Roman" w:cs="Times New Roman"/>
+          <w:sz w:val="22"/>
+          <w:szCs w:val="22"/>
+        </w:rPr>
+        <w:t xml:space="preserve"> dicakup oleh buku ini.</w:t>
+      </w:r>
+    </w:p>
+    <w:p>
+      <w:pPr>
+        <w:rPr>
+          <w:rFonts w:ascii="Times New Roman" w:eastAsiaTheme="minorEastAsia" w:hAnsi="Times New Roman" w:cs="Times New Roman"/>
+          <w:sz w:val="22"/>
+          <w:szCs w:val="22"/>
+        </w:rPr>
+      </w:pPr>
+      <w:r>
+        <w:rPr>
+          <w:rFonts w:ascii="Times New Roman" w:eastAsiaTheme="minorEastAsia" w:hAnsi="Times New Roman" w:cs="Times New Roman"/>
+          <w:sz w:val="22"/>
+          <w:szCs w:val="22"/>
+        </w:rPr>
+        <w:t xml:space="preserve">Peserta IOI dipilih melalui </w:t>
+      </w:r>
+      <w:r>
+        <w:rPr>
+          <w:rFonts w:ascii="Times New Roman" w:eastAsiaTheme="minorEastAsia" w:hAnsi="Times New Roman" w:cs="Times New Roman"/>
           <w:b/>
           <w:bCs/>
-          <w:sz w:val="28"/>
-          <w:szCs w:val="28"/>
-        </w:rPr>
-      </w:pPr>
-      <w:r>
-        <w:rPr>
-          <w:rFonts w:asciiTheme="majorHAnsi" w:eastAsiaTheme="minorEastAsia" w:hAnsiTheme="majorHAnsi" w:cstheme="majorHAnsi"/>
+          <w:sz w:val="22"/>
+          <w:szCs w:val="22"/>
+        </w:rPr>
+        <w:t>kompetisi nasional</w:t>
+      </w:r>
+      <w:r>
+        <w:rPr>
+          <w:rFonts w:ascii="Times New Roman" w:eastAsiaTheme="minorEastAsia" w:hAnsi="Times New Roman" w:cs="Times New Roman"/>
+          <w:sz w:val="22"/>
+          <w:szCs w:val="22"/>
+        </w:rPr>
+        <w:t xml:space="preserve"> di masing-masing negara. Sebelum IOI, terdapat berbagai </w:t>
+      </w:r>
+      <w:r>
+        <w:rPr>
+          <w:rFonts w:ascii="Times New Roman" w:eastAsiaTheme="minorEastAsia" w:hAnsi="Times New Roman" w:cs="Times New Roman"/>
           <w:b/>
           <w:bCs/>
-          <w:sz w:val="28"/>
-          <w:szCs w:val="28"/>
-        </w:rPr>
-        <w:t>IOI</w:t>
+          <w:sz w:val="22"/>
+          <w:szCs w:val="22"/>
+        </w:rPr>
+        <w:t>kompetisi regional</w:t>
+      </w:r>
+      <w:r>
+        <w:rPr>
+          <w:rFonts w:ascii="Times New Roman" w:eastAsiaTheme="minorEastAsia" w:hAnsi="Times New Roman" w:cs="Times New Roman"/>
+          <w:sz w:val="22"/>
+          <w:szCs w:val="22"/>
+        </w:rPr>
+        <w:t>, seperti Baltic Olympiad in Informatics (BOI)</w:t>
+      </w:r>
+      <w:r>
+        <w:rPr>
+          <w:rFonts w:ascii="Times New Roman" w:eastAsiaTheme="minorEastAsia" w:hAnsi="Times New Roman" w:cs="Times New Roman"/>
+          <w:sz w:val="22"/>
+          <w:szCs w:val="22"/>
+        </w:rPr>
+        <w:t xml:space="preserve">, </w:t>
+      </w:r>
+      <w:r>
+        <w:rPr>
+          <w:rFonts w:ascii="Times New Roman" w:eastAsiaTheme="minorEastAsia" w:hAnsi="Times New Roman" w:cs="Times New Roman"/>
+          <w:sz w:val="22"/>
+          <w:szCs w:val="22"/>
+        </w:rPr>
+        <w:t>Central European Olympiad in Informatics (CEOI)</w:t>
+      </w:r>
+      <w:r>
+        <w:rPr>
+          <w:rFonts w:ascii="Times New Roman" w:eastAsiaTheme="minorEastAsia" w:hAnsi="Times New Roman" w:cs="Times New Roman"/>
+          <w:sz w:val="22"/>
+          <w:szCs w:val="22"/>
+        </w:rPr>
+        <w:t xml:space="preserve">, dan </w:t>
+      </w:r>
+      <w:r>
+        <w:rPr>
+          <w:rFonts w:ascii="Times New Roman" w:eastAsiaTheme="minorEastAsia" w:hAnsi="Times New Roman" w:cs="Times New Roman"/>
+          <w:sz w:val="22"/>
+          <w:szCs w:val="22"/>
+        </w:rPr>
+        <w:t>Asia-Pacific Informatics Olympiad (APIO)</w:t>
+      </w:r>
+    </w:p>
+    <w:p>
+      <w:pPr>
+        <w:rPr>
+          <w:rFonts w:ascii="Times New Roman" w:eastAsiaTheme="minorEastAsia" w:hAnsi="Times New Roman" w:cs="Times New Roman"/>
+          <w:sz w:val="22"/>
+          <w:szCs w:val="22"/>
+        </w:rPr>
+      </w:pPr>
+      <w:r>
+        <w:rPr>
+          <w:rFonts w:ascii="Times New Roman" w:eastAsiaTheme="minorEastAsia" w:hAnsi="Times New Roman" w:cs="Times New Roman"/>
+          <w:sz w:val="22"/>
+          <w:szCs w:val="22"/>
+        </w:rPr>
+        <w:t>Beberapa negara juga menyelenggarakan kontes latihan daring untuk calon peserta IOI, seperti</w:t>
+      </w:r>
+      <w:r>
+        <w:rPr>
+          <w:rFonts w:ascii="Times New Roman" w:eastAsiaTheme="minorEastAsia" w:hAnsi="Times New Roman" w:cs="Times New Roman"/>
+          <w:sz w:val="22"/>
+          <w:szCs w:val="22"/>
+        </w:rPr>
+        <w:t xml:space="preserve"> </w:t>
+      </w:r>
+      <w:r>
+        <w:rPr>
+          <w:rFonts w:ascii="Times New Roman" w:eastAsiaTheme="minorEastAsia" w:hAnsi="Times New Roman" w:cs="Times New Roman"/>
+          <w:sz w:val="22"/>
+          <w:szCs w:val="22"/>
+        </w:rPr>
+        <w:t>Croatian Open Competition in Informatics</w:t>
+      </w:r>
+      <w:r>
+        <w:rPr>
+          <w:rFonts w:ascii="Times New Roman" w:eastAsiaTheme="minorEastAsia" w:hAnsi="Times New Roman" w:cs="Times New Roman"/>
+          <w:sz w:val="22"/>
+          <w:szCs w:val="22"/>
+        </w:rPr>
+        <w:t xml:space="preserve">, dan </w:t>
+      </w:r>
+      <w:r>
+        <w:rPr>
+          <w:rFonts w:ascii="Times New Roman" w:eastAsiaTheme="minorEastAsia" w:hAnsi="Times New Roman" w:cs="Times New Roman"/>
+          <w:sz w:val="22"/>
+          <w:szCs w:val="22"/>
+        </w:rPr>
+        <w:t>USA Computing Olympiad (USACO)</w:t>
+      </w:r>
+      <w:r>
+        <w:rPr>
+          <w:rFonts w:ascii="Times New Roman" w:eastAsiaTheme="minorEastAsia" w:hAnsi="Times New Roman" w:cs="Times New Roman"/>
+          <w:sz w:val="22"/>
+          <w:szCs w:val="22"/>
+        </w:rPr>
+        <w:t>.</w:t>
+      </w:r>
+    </w:p>
+    <w:p>
+      <w:pPr>
+        <w:rPr>
+          <w:rFonts w:ascii="Times New Roman" w:eastAsiaTheme="minorEastAsia" w:hAnsi="Times New Roman" w:cs="Times New Roman"/>
+          <w:sz w:val="22"/>
+          <w:szCs w:val="22"/>
+        </w:rPr>
+      </w:pPr>
+      <w:r>
+        <w:rPr>
+          <w:rFonts w:ascii="Times New Roman" w:eastAsiaTheme="minorEastAsia" w:hAnsi="Times New Roman" w:cs="Times New Roman"/>
+          <w:sz w:val="22"/>
+          <w:szCs w:val="22"/>
+        </w:rPr>
+        <w:t>Selain itu, terdapat koleksi besar soal dari kompetisi Polandia yang tersedia secara daring.</w:t>
+      </w:r>
+    </w:p>
+    <w:p>
+      <w:pPr>
+        <w:rPr>
+          <w:rFonts w:ascii="Times New Roman" w:eastAsiaTheme="minorEastAsia" w:hAnsi="Times New Roman" w:cs="Times New Roman"/>
+          <w:sz w:val="12"/>
+          <w:szCs w:val="12"/>
+        </w:rPr>
+      </w:pPr>
+    </w:p>
+    <w:p>
+      <w:pPr>
+        <w:pStyle w:val="Heading3"/>
+        <w:rPr>
+          <w:rFonts w:eastAsiaTheme="minorEastAsia"/>
+        </w:rPr>
+      </w:pPr>
+      <w:r>
+        <w:rPr>
+          <w:rFonts w:eastAsiaTheme="minorEastAsia"/>
+        </w:rPr>
+        <w:t>ICPC</w:t>
       </w:r>
     </w:p>
     <w:p>
@@ -26555,226 +26568,92 @@
           <w:sz w:val="22"/>
           <w:szCs w:val="22"/>
         </w:rPr>
-        <w:t>International Olympiad in Informatics (IOI)</w:t>
-      </w:r>
-      <w:r>
-        <w:rPr>
-          <w:rFonts w:ascii="Times New Roman" w:eastAsiaTheme="minorEastAsia" w:hAnsi="Times New Roman" w:cs="Times New Roman"/>
-          <w:sz w:val="22"/>
-          <w:szCs w:val="22"/>
-        </w:rPr>
-        <w:t xml:space="preserve"> adalah kompetisi pemrograman tahunan untuk siswa sekolah menengah. Setiap negara diperbolehkan mengirimkan tim beranggotakan empat siswa ke kompetisi ini. Biasanya, ada sekitar 300 peserta dari 80 negara.</w:t>
-      </w:r>
-    </w:p>
-    <w:p>
-      <w:pPr>
-        <w:rPr>
-          <w:rFonts w:ascii="Times New Roman" w:eastAsiaTheme="minorEastAsia" w:hAnsi="Times New Roman" w:cs="Times New Roman"/>
-          <w:sz w:val="22"/>
-          <w:szCs w:val="22"/>
-        </w:rPr>
-      </w:pPr>
-      <w:r>
-        <w:rPr>
-          <w:rFonts w:ascii="Times New Roman" w:eastAsiaTheme="minorEastAsia" w:hAnsi="Times New Roman" w:cs="Times New Roman"/>
-          <w:sz w:val="22"/>
-          <w:szCs w:val="22"/>
-        </w:rPr>
-        <w:t>IOI terdiri dari dua babak kontes, masing-masing berdurasi lima jam. Dalam setiap babak, peserta diminta untuk menyelesaikan tiga soal algoritma dengan tingkat kesulitan yang bervariasi. Setiap soal dibagi menjadi beberapa subsoal, masing-masing dengan skor tertentu. Meskipun peserta dibagi ke dalam tim berdasarkan negara, mereka tetap berkompetisi secara individu.</w:t>
-      </w:r>
-    </w:p>
-    <w:p>
-      <w:pPr>
-        <w:rPr>
-          <w:rFonts w:ascii="Times New Roman" w:eastAsiaTheme="minorEastAsia" w:hAnsi="Times New Roman" w:cs="Times New Roman"/>
-          <w:sz w:val="22"/>
-          <w:szCs w:val="22"/>
-        </w:rPr>
-      </w:pPr>
-      <w:r>
-        <w:rPr>
-          <w:rFonts w:ascii="Times New Roman" w:eastAsiaTheme="minorEastAsia" w:hAnsi="Times New Roman" w:cs="Times New Roman"/>
-          <w:sz w:val="22"/>
-          <w:szCs w:val="22"/>
-        </w:rPr>
-        <w:t xml:space="preserve">Silabus IOI mengatur topik-topik yang dapat muncul dalam soal IOI. Hampir semua topik dalam </w:t>
-      </w:r>
-      <w:r>
-        <w:rPr>
-          <w:rFonts w:ascii="Times New Roman" w:eastAsiaTheme="minorEastAsia" w:hAnsi="Times New Roman" w:cs="Times New Roman"/>
-          <w:b/>
-          <w:bCs/>
-          <w:sz w:val="22"/>
-          <w:szCs w:val="22"/>
-        </w:rPr>
-        <w:t>silabus IOI</w:t>
-      </w:r>
-      <w:r>
-        <w:rPr>
-          <w:rFonts w:ascii="Times New Roman" w:eastAsiaTheme="minorEastAsia" w:hAnsi="Times New Roman" w:cs="Times New Roman"/>
-          <w:sz w:val="22"/>
-          <w:szCs w:val="22"/>
-        </w:rPr>
-        <w:t xml:space="preserve"> dicakup oleh buku ini.</w:t>
-      </w:r>
-    </w:p>
-    <w:p>
-      <w:pPr>
-        <w:rPr>
-          <w:rFonts w:ascii="Times New Roman" w:eastAsiaTheme="minorEastAsia" w:hAnsi="Times New Roman" w:cs="Times New Roman"/>
-          <w:sz w:val="22"/>
-          <w:szCs w:val="22"/>
-        </w:rPr>
-      </w:pPr>
-      <w:r>
-        <w:rPr>
-          <w:rFonts w:ascii="Times New Roman" w:eastAsiaTheme="minorEastAsia" w:hAnsi="Times New Roman" w:cs="Times New Roman"/>
-          <w:sz w:val="22"/>
-          <w:szCs w:val="22"/>
-        </w:rPr>
-        <w:t xml:space="preserve">Peserta IOI dipilih melalui </w:t>
-      </w:r>
-      <w:r>
-        <w:rPr>
-          <w:rFonts w:ascii="Times New Roman" w:eastAsiaTheme="minorEastAsia" w:hAnsi="Times New Roman" w:cs="Times New Roman"/>
-          <w:b/>
-          <w:bCs/>
-          <w:sz w:val="22"/>
-          <w:szCs w:val="22"/>
-        </w:rPr>
-        <w:t>kompetisi nasional</w:t>
-      </w:r>
-      <w:r>
-        <w:rPr>
-          <w:rFonts w:ascii="Times New Roman" w:eastAsiaTheme="minorEastAsia" w:hAnsi="Times New Roman" w:cs="Times New Roman"/>
-          <w:sz w:val="22"/>
-          <w:szCs w:val="22"/>
-        </w:rPr>
-        <w:t xml:space="preserve"> di masing-masing negara. Sebelum IOI, terdapat berbagai </w:t>
-      </w:r>
-      <w:r>
-        <w:rPr>
-          <w:rFonts w:ascii="Times New Roman" w:eastAsiaTheme="minorEastAsia" w:hAnsi="Times New Roman" w:cs="Times New Roman"/>
-          <w:b/>
-          <w:bCs/>
-          <w:sz w:val="22"/>
-          <w:szCs w:val="22"/>
-        </w:rPr>
-        <w:t>kompetisi regional</w:t>
-      </w:r>
-      <w:r>
-        <w:rPr>
-          <w:rFonts w:ascii="Times New Roman" w:eastAsiaTheme="minorEastAsia" w:hAnsi="Times New Roman" w:cs="Times New Roman"/>
-          <w:sz w:val="22"/>
-          <w:szCs w:val="22"/>
-        </w:rPr>
-        <w:t>, seperti Baltic Olympiad in Informatics (BOI)</w:t>
-      </w:r>
-      <w:r>
-        <w:rPr>
-          <w:rFonts w:ascii="Times New Roman" w:eastAsiaTheme="minorEastAsia" w:hAnsi="Times New Roman" w:cs="Times New Roman"/>
-          <w:sz w:val="22"/>
-          <w:szCs w:val="22"/>
-        </w:rPr>
-        <w:t xml:space="preserve">, </w:t>
-      </w:r>
-      <w:r>
-        <w:rPr>
-          <w:rFonts w:ascii="Times New Roman" w:eastAsiaTheme="minorEastAsia" w:hAnsi="Times New Roman" w:cs="Times New Roman"/>
-          <w:sz w:val="22"/>
-          <w:szCs w:val="22"/>
-        </w:rPr>
-        <w:t>Central European Olympiad in Informatics (CEOI)</w:t>
-      </w:r>
-      <w:r>
-        <w:rPr>
-          <w:rFonts w:ascii="Times New Roman" w:eastAsiaTheme="minorEastAsia" w:hAnsi="Times New Roman" w:cs="Times New Roman"/>
-          <w:sz w:val="22"/>
-          <w:szCs w:val="22"/>
-        </w:rPr>
-        <w:t xml:space="preserve">, dan </w:t>
-      </w:r>
-      <w:r>
-        <w:rPr>
-          <w:rFonts w:ascii="Times New Roman" w:eastAsiaTheme="minorEastAsia" w:hAnsi="Times New Roman" w:cs="Times New Roman"/>
-          <w:sz w:val="22"/>
-          <w:szCs w:val="22"/>
-        </w:rPr>
-        <w:t>Asia-Pacific Informatics Olympiad (APIO)</w:t>
-      </w:r>
-    </w:p>
-    <w:p>
-      <w:pPr>
-        <w:rPr>
-          <w:rFonts w:ascii="Times New Roman" w:eastAsiaTheme="minorEastAsia" w:hAnsi="Times New Roman" w:cs="Times New Roman"/>
-          <w:sz w:val="22"/>
-          <w:szCs w:val="22"/>
-        </w:rPr>
-      </w:pPr>
-      <w:r>
-        <w:rPr>
-          <w:rFonts w:ascii="Times New Roman" w:eastAsiaTheme="minorEastAsia" w:hAnsi="Times New Roman" w:cs="Times New Roman"/>
-          <w:sz w:val="22"/>
-          <w:szCs w:val="22"/>
-        </w:rPr>
-        <w:t>Beberapa negara juga menyelenggarakan kontes latihan daring untuk calon peserta IOI, seperti</w:t>
-      </w:r>
-      <w:r>
-        <w:rPr>
-          <w:rFonts w:ascii="Times New Roman" w:eastAsiaTheme="minorEastAsia" w:hAnsi="Times New Roman" w:cs="Times New Roman"/>
-          <w:sz w:val="22"/>
-          <w:szCs w:val="22"/>
-        </w:rPr>
-        <w:t xml:space="preserve"> </w:t>
-      </w:r>
-      <w:r>
-        <w:rPr>
-          <w:rFonts w:ascii="Times New Roman" w:eastAsiaTheme="minorEastAsia" w:hAnsi="Times New Roman" w:cs="Times New Roman"/>
-          <w:sz w:val="22"/>
-          <w:szCs w:val="22"/>
-        </w:rPr>
-        <w:t>Croatian Open Competition in Informatics</w:t>
-      </w:r>
-      <w:r>
-        <w:rPr>
-          <w:rFonts w:ascii="Times New Roman" w:eastAsiaTheme="minorEastAsia" w:hAnsi="Times New Roman" w:cs="Times New Roman"/>
-          <w:sz w:val="22"/>
-          <w:szCs w:val="22"/>
-        </w:rPr>
-        <w:t xml:space="preserve">, dan </w:t>
-      </w:r>
-      <w:r>
-        <w:rPr>
-          <w:rFonts w:ascii="Times New Roman" w:eastAsiaTheme="minorEastAsia" w:hAnsi="Times New Roman" w:cs="Times New Roman"/>
-          <w:sz w:val="22"/>
-          <w:szCs w:val="22"/>
-        </w:rPr>
-        <w:t>USA Computing Olympiad (USACO)</w:t>
-      </w:r>
-      <w:r>
-        <w:rPr>
-          <w:rFonts w:ascii="Times New Roman" w:eastAsiaTheme="minorEastAsia" w:hAnsi="Times New Roman" w:cs="Times New Roman"/>
-          <w:sz w:val="22"/>
-          <w:szCs w:val="22"/>
-        </w:rPr>
-        <w:t>.</w:t>
-      </w:r>
-    </w:p>
-    <w:p>
-      <w:pPr>
-        <w:rPr>
-          <w:rFonts w:ascii="Times New Roman" w:eastAsiaTheme="minorEastAsia" w:hAnsi="Times New Roman" w:cs="Times New Roman"/>
-          <w:sz w:val="22"/>
-          <w:szCs w:val="22"/>
-        </w:rPr>
-      </w:pPr>
-      <w:r>
-        <w:rPr>
-          <w:rFonts w:ascii="Times New Roman" w:eastAsiaTheme="minorEastAsia" w:hAnsi="Times New Roman" w:cs="Times New Roman"/>
-          <w:sz w:val="22"/>
-          <w:szCs w:val="22"/>
-        </w:rPr>
-        <w:t>Selain itu, terdapat koleksi besar soal dari kompetisi Polandia yang tersedia secara daring.</w:t>
+        <w:t>International Collegiate Programming Contest (ICPC)</w:t>
+      </w:r>
+      <w:r>
+        <w:rPr>
+          <w:rFonts w:ascii="Times New Roman" w:eastAsiaTheme="minorEastAsia" w:hAnsi="Times New Roman" w:cs="Times New Roman"/>
+          <w:sz w:val="22"/>
+          <w:szCs w:val="22"/>
+        </w:rPr>
+        <w:t xml:space="preserve"> adalah kompetisi pemrograman tahunan untuk mahasiswa. Setiap tim dalam kompetisi ini terdiri dari tiga mahasiswa, dan berbeda dengan IOI, mereka bekerja sama; hanya satu komputer yang tersedia untuk setiap tim.</w:t>
+      </w:r>
+    </w:p>
+    <w:p>
+      <w:pPr>
+        <w:rPr>
+          <w:rFonts w:ascii="Times New Roman" w:eastAsiaTheme="minorEastAsia" w:hAnsi="Times New Roman" w:cs="Times New Roman"/>
+          <w:sz w:val="22"/>
+          <w:szCs w:val="22"/>
+        </w:rPr>
+      </w:pPr>
+      <w:r>
+        <w:rPr>
+          <w:rFonts w:ascii="Times New Roman" w:eastAsiaTheme="minorEastAsia" w:hAnsi="Times New Roman" w:cs="Times New Roman"/>
+          <w:sz w:val="22"/>
+          <w:szCs w:val="22"/>
+        </w:rPr>
+        <w:t xml:space="preserve">ICPC terdiri dari beberapa tahap seleksi, dan tim-tim terbaik akhirnya diundang ke World Finals. Meskipun ada puluhan ribu peserta dalam kompetisi ini, hanya sejumlah kecil tim yang berhasil </w:t>
+      </w:r>
+      <w:r>
+        <w:rPr>
+          <w:rFonts w:ascii="Times New Roman" w:eastAsiaTheme="minorEastAsia" w:hAnsi="Times New Roman" w:cs="Times New Roman"/>
+          <w:sz w:val="22"/>
+          <w:szCs w:val="22"/>
+        </w:rPr>
+        <w:lastRenderedPageBreak/>
+        <w:t>mencapai babak final. Oleh karena itu, lolos ke final sudah menjadi pencapaian besar di beberapa wilayah.</w:t>
+      </w:r>
+    </w:p>
+    <w:p>
+      <w:pPr>
+        <w:rPr>
+          <w:rFonts w:ascii="Times New Roman" w:eastAsiaTheme="minorEastAsia" w:hAnsi="Times New Roman" w:cs="Times New Roman"/>
+          <w:sz w:val="22"/>
+          <w:szCs w:val="22"/>
+        </w:rPr>
+      </w:pPr>
+      <w:r>
+        <w:rPr>
+          <w:rFonts w:ascii="Times New Roman" w:eastAsiaTheme="minorEastAsia" w:hAnsi="Times New Roman" w:cs="Times New Roman"/>
+          <w:sz w:val="22"/>
+          <w:szCs w:val="22"/>
+        </w:rPr>
+        <w:t>Dalam setiap kontes ICPC, tim memiliki waktu lima jam untuk menyelesaikan sekitar sepuluh soal algoritma. Solusi hanya diterima jika berhasil menyelesaikan semua kasus uji secara efisien.</w:t>
+      </w:r>
+    </w:p>
+    <w:p>
+      <w:pPr>
+        <w:rPr>
+          <w:rFonts w:ascii="Times New Roman" w:eastAsiaTheme="minorEastAsia" w:hAnsi="Times New Roman" w:cs="Times New Roman"/>
+          <w:sz w:val="22"/>
+          <w:szCs w:val="22"/>
+        </w:rPr>
+      </w:pPr>
+      <w:r>
+        <w:rPr>
+          <w:rFonts w:ascii="Times New Roman" w:eastAsiaTheme="minorEastAsia" w:hAnsi="Times New Roman" w:cs="Times New Roman"/>
+          <w:sz w:val="22"/>
+          <w:szCs w:val="22"/>
+        </w:rPr>
+        <w:t>Selama kontes berlangsung, peserta dapat melihat peringkat dan hasil tim lain, tetapi pada satu jam terakhir, scoreboard dibekukan sehingga hasil dari pengiriman kode terbaru tidak dapat dilihat.</w:t>
+      </w:r>
+    </w:p>
+    <w:p>
+      <w:pPr>
+        <w:rPr>
+          <w:rFonts w:ascii="Times New Roman" w:eastAsiaTheme="minorEastAsia" w:hAnsi="Times New Roman" w:cs="Times New Roman"/>
+          <w:sz w:val="22"/>
+          <w:szCs w:val="22"/>
+        </w:rPr>
+      </w:pPr>
+      <w:r>
+        <w:rPr>
+          <w:rFonts w:ascii="Times New Roman" w:eastAsiaTheme="minorEastAsia" w:hAnsi="Times New Roman" w:cs="Times New Roman"/>
+          <w:sz w:val="22"/>
+          <w:szCs w:val="22"/>
+        </w:rPr>
+        <w:t>Topik yang dapat muncul di ICPC tidak ditentukan secara spesifik seperti di IOI. Namun, jelas bahwa dibutuhkan lebih banyak pengetahuan di ICPC, terutama kemampuan matematika yang lebih tinggi.</w:t>
       </w:r>
     </w:p>
     <w:p>
@@ -26788,147 +26667,14 @@
     </w:p>
     <w:p>
       <w:pPr>
-        <w:rPr>
-          <w:rFonts w:asciiTheme="majorHAnsi" w:eastAsiaTheme="minorEastAsia" w:hAnsiTheme="majorHAnsi" w:cstheme="majorHAnsi"/>
-          <w:b/>
-          <w:bCs/>
-          <w:sz w:val="28"/>
-          <w:szCs w:val="28"/>
-        </w:rPr>
-      </w:pPr>
-      <w:r>
-        <w:rPr>
-          <w:rFonts w:asciiTheme="majorHAnsi" w:eastAsiaTheme="minorEastAsia" w:hAnsiTheme="majorHAnsi" w:cstheme="majorHAnsi"/>
-          <w:b/>
-          <w:bCs/>
-          <w:sz w:val="28"/>
-          <w:szCs w:val="28"/>
-        </w:rPr>
-        <w:t>ICPC</w:t>
-      </w:r>
-    </w:p>
-    <w:p>
-      <w:pPr>
-        <w:rPr>
-          <w:rFonts w:ascii="Times New Roman" w:eastAsiaTheme="minorEastAsia" w:hAnsi="Times New Roman" w:cs="Times New Roman"/>
-          <w:sz w:val="22"/>
-          <w:szCs w:val="22"/>
-        </w:rPr>
-      </w:pPr>
-      <w:r>
-        <w:rPr>
-          <w:rFonts w:ascii="Times New Roman" w:eastAsiaTheme="minorEastAsia" w:hAnsi="Times New Roman" w:cs="Times New Roman"/>
-          <w:b/>
-          <w:bCs/>
-          <w:sz w:val="22"/>
-          <w:szCs w:val="22"/>
-        </w:rPr>
-        <w:t>International Collegiate Programming Contest (ICPC)</w:t>
-      </w:r>
-      <w:r>
-        <w:rPr>
-          <w:rFonts w:ascii="Times New Roman" w:eastAsiaTheme="minorEastAsia" w:hAnsi="Times New Roman" w:cs="Times New Roman"/>
-          <w:sz w:val="22"/>
-          <w:szCs w:val="22"/>
-        </w:rPr>
-        <w:t xml:space="preserve"> adalah kompetisi pemrograman tahunan untuk mahasiswa. Setiap tim dalam kompetisi ini terdiri dari tiga mahasiswa, dan berbeda dengan IOI, mereka bekerja sama; hanya satu komputer yang tersedia untuk setiap tim.</w:t>
-      </w:r>
-    </w:p>
-    <w:p>
-      <w:pPr>
-        <w:rPr>
-          <w:rFonts w:ascii="Times New Roman" w:eastAsiaTheme="minorEastAsia" w:hAnsi="Times New Roman" w:cs="Times New Roman"/>
-          <w:sz w:val="22"/>
-          <w:szCs w:val="22"/>
-        </w:rPr>
-      </w:pPr>
-      <w:r>
-        <w:rPr>
-          <w:rFonts w:ascii="Times New Roman" w:eastAsiaTheme="minorEastAsia" w:hAnsi="Times New Roman" w:cs="Times New Roman"/>
-          <w:sz w:val="22"/>
-          <w:szCs w:val="22"/>
-        </w:rPr>
-        <w:t>ICPC terdiri dari beberapa tahap seleksi, dan tim-tim terbaik akhirnya diundang ke World Finals. Meskipun ada puluhan ribu peserta dalam kompetisi ini, hanya sejumlah kecil tim yang berhasil mencapai babak final. Oleh karena itu, lolos ke final sudah menjadi pencapaian besar di beberapa wilayah.</w:t>
-      </w:r>
-    </w:p>
-    <w:p>
-      <w:pPr>
-        <w:rPr>
-          <w:rFonts w:ascii="Times New Roman" w:eastAsiaTheme="minorEastAsia" w:hAnsi="Times New Roman" w:cs="Times New Roman"/>
-          <w:sz w:val="22"/>
-          <w:szCs w:val="22"/>
-        </w:rPr>
-      </w:pPr>
-      <w:r>
-        <w:rPr>
-          <w:rFonts w:ascii="Times New Roman" w:eastAsiaTheme="minorEastAsia" w:hAnsi="Times New Roman" w:cs="Times New Roman"/>
-          <w:sz w:val="22"/>
-          <w:szCs w:val="22"/>
-        </w:rPr>
-        <w:t>Dalam setiap kontes ICPC, tim memiliki waktu lima jam untuk menyelesaikan sekitar sepuluh soal algoritma. Solusi hanya diterima jika berhasil menyelesaikan semua kasus uji secara efisien.</w:t>
-      </w:r>
-    </w:p>
-    <w:p>
-      <w:pPr>
-        <w:rPr>
-          <w:rFonts w:ascii="Times New Roman" w:eastAsiaTheme="minorEastAsia" w:hAnsi="Times New Roman" w:cs="Times New Roman"/>
-          <w:sz w:val="22"/>
-          <w:szCs w:val="22"/>
-        </w:rPr>
-      </w:pPr>
-      <w:r>
-        <w:rPr>
-          <w:rFonts w:ascii="Times New Roman" w:eastAsiaTheme="minorEastAsia" w:hAnsi="Times New Roman" w:cs="Times New Roman"/>
-          <w:sz w:val="22"/>
-          <w:szCs w:val="22"/>
-        </w:rPr>
-        <w:lastRenderedPageBreak/>
-        <w:t>Selama kontes berlangsung, peserta dapat melihat peringkat dan hasil tim lain, tetapi pada satu jam terakhir, scoreboard dibekukan sehingga hasil dari pengiriman kode terbaru tidak dapat dilihat.</w:t>
-      </w:r>
-    </w:p>
-    <w:p>
-      <w:pPr>
-        <w:rPr>
-          <w:rFonts w:ascii="Times New Roman" w:eastAsiaTheme="minorEastAsia" w:hAnsi="Times New Roman" w:cs="Times New Roman"/>
-          <w:sz w:val="22"/>
-          <w:szCs w:val="22"/>
-        </w:rPr>
-      </w:pPr>
-      <w:r>
-        <w:rPr>
-          <w:rFonts w:ascii="Times New Roman" w:eastAsiaTheme="minorEastAsia" w:hAnsi="Times New Roman" w:cs="Times New Roman"/>
-          <w:sz w:val="22"/>
-          <w:szCs w:val="22"/>
-        </w:rPr>
-        <w:t>Topik yang dapat muncul di ICPC tidak ditentukan secara spesifik seperti di IOI. Namun, jelas bahwa dibutuhkan lebih banyak pengetahuan di ICPC, terutama kemampuan matematika yang lebih tinggi.</w:t>
-      </w:r>
-    </w:p>
-    <w:p>
-      <w:pPr>
-        <w:rPr>
-          <w:rFonts w:ascii="Times New Roman" w:eastAsiaTheme="minorEastAsia" w:hAnsi="Times New Roman" w:cs="Times New Roman"/>
-          <w:sz w:val="12"/>
-          <w:szCs w:val="12"/>
-        </w:rPr>
-      </w:pPr>
-    </w:p>
-    <w:p>
-      <w:pPr>
-        <w:rPr>
-          <w:rFonts w:asciiTheme="majorHAnsi" w:eastAsiaTheme="minorEastAsia" w:hAnsiTheme="majorHAnsi" w:cstheme="majorHAnsi"/>
-          <w:b/>
-          <w:bCs/>
-          <w:sz w:val="28"/>
-          <w:szCs w:val="28"/>
-        </w:rPr>
-      </w:pPr>
-      <w:r>
-        <w:rPr>
-          <w:rFonts w:asciiTheme="majorHAnsi" w:eastAsiaTheme="minorEastAsia" w:hAnsiTheme="majorHAnsi" w:cstheme="majorHAnsi"/>
-          <w:b/>
-          <w:bCs/>
-          <w:sz w:val="28"/>
-          <w:szCs w:val="28"/>
+        <w:pStyle w:val="Heading3"/>
+        <w:rPr>
+          <w:rFonts w:eastAsiaTheme="minorEastAsia"/>
+        </w:rPr>
+      </w:pPr>
+      <w:r>
+        <w:rPr>
+          <w:rFonts w:eastAsiaTheme="minorEastAsia"/>
         </w:rPr>
         <w:t>Kontes Daring</w:t>
       </w:r>
@@ -27360,21 +27106,14 @@
     </w:p>
     <w:p>
       <w:pPr>
-        <w:rPr>
-          <w:rFonts w:asciiTheme="majorHAnsi" w:eastAsiaTheme="minorEastAsia" w:hAnsiTheme="majorHAnsi" w:cstheme="majorHAnsi"/>
-          <w:b/>
-          <w:bCs/>
-          <w:sz w:val="28"/>
-          <w:szCs w:val="28"/>
-        </w:rPr>
-      </w:pPr>
-      <w:r>
-        <w:rPr>
-          <w:rFonts w:asciiTheme="majorHAnsi" w:eastAsiaTheme="minorEastAsia" w:hAnsiTheme="majorHAnsi" w:cstheme="majorHAnsi"/>
-          <w:b/>
-          <w:bCs/>
-          <w:sz w:val="28"/>
-          <w:szCs w:val="28"/>
+        <w:pStyle w:val="Heading3"/>
+        <w:rPr>
+          <w:rFonts w:eastAsiaTheme="minorEastAsia"/>
+        </w:rPr>
+      </w:pPr>
+      <w:r>
+        <w:rPr>
+          <w:rFonts w:eastAsiaTheme="minorEastAsia"/>
         </w:rPr>
         <w:t>Buku</w:t>
       </w:r>
@@ -27550,6 +27289,7 @@
           <w:sz w:val="22"/>
           <w:szCs w:val="22"/>
         </w:rPr>
+        <w:lastRenderedPageBreak/>
         <w:t>K. Diks et al.</w:t>
       </w:r>
       <w:r>
@@ -27646,7 +27386,6 @@
           <w:sz w:val="22"/>
           <w:szCs w:val="22"/>
         </w:rPr>
-        <w:lastRenderedPageBreak/>
         <w:t xml:space="preserve">Selain itu, buku algoritma </w:t>
       </w:r>
       <w:r>
@@ -32733,7 +32472,7 @@
     <w:link w:val="Heading1Char"/>
     <w:uiPriority w:val="9"/>
     <w:qFormat/>
-    <w:rsid w:val="00BA0DB9"/>
+    <w:rsid w:val="00AF2F52"/>
     <w:pPr>
       <w:keepNext/>
       <w:keepLines/>
@@ -32741,9 +32480,10 @@
       <w:outlineLvl w:val="0"/>
     </w:pPr>
     <w:rPr>
-      <w:rFonts w:asciiTheme="majorHAnsi" w:eastAsiaTheme="majorEastAsia" w:hAnsiTheme="majorHAnsi" w:cstheme="majorBidi"/>
-      <w:color w:val="2F5496" w:themeColor="accent1" w:themeShade="BF"/>
-      <w:sz w:val="40"/>
+      <w:rFonts w:ascii="Times New Roman" w:eastAsiaTheme="majorEastAsia" w:hAnsi="Times New Roman" w:cstheme="majorBidi"/>
+      <w:b/>
+      <w:color w:val="000000" w:themeColor="text1"/>
+      <w:sz w:val="48"/>
       <w:szCs w:val="40"/>
     </w:rPr>
   </w:style>
@@ -32753,10 +32493,9 @@
     <w:next w:val="Normal"/>
     <w:link w:val="Heading2Char"/>
     <w:uiPriority w:val="9"/>
-    <w:semiHidden/>
     <w:unhideWhenUsed/>
     <w:qFormat/>
-    <w:rsid w:val="00BA0DB9"/>
+    <w:rsid w:val="00AF2F52"/>
     <w:pPr>
       <w:keepNext/>
       <w:keepLines/>
@@ -32764,8 +32503,9 @@
       <w:outlineLvl w:val="1"/>
     </w:pPr>
     <w:rPr>
-      <w:rFonts w:asciiTheme="majorHAnsi" w:eastAsiaTheme="majorEastAsia" w:hAnsiTheme="majorHAnsi" w:cstheme="majorBidi"/>
-      <w:color w:val="2F5496" w:themeColor="accent1" w:themeShade="BF"/>
+      <w:rFonts w:ascii="Times New Roman" w:eastAsiaTheme="majorEastAsia" w:hAnsi="Times New Roman" w:cstheme="majorBidi"/>
+      <w:b/>
+      <w:color w:val="000000" w:themeColor="text1"/>
       <w:sz w:val="32"/>
       <w:szCs w:val="32"/>
     </w:rPr>
@@ -32776,10 +32516,9 @@
     <w:next w:val="Normal"/>
     <w:link w:val="Heading3Char"/>
     <w:uiPriority w:val="9"/>
-    <w:semiHidden/>
     <w:unhideWhenUsed/>
     <w:qFormat/>
-    <w:rsid w:val="00BA0DB9"/>
+    <w:rsid w:val="00AF2F52"/>
     <w:pPr>
       <w:keepNext/>
       <w:keepLines/>
@@ -32787,8 +32526,9 @@
       <w:outlineLvl w:val="2"/>
     </w:pPr>
     <w:rPr>
-      <w:rFonts w:eastAsiaTheme="majorEastAsia" w:cstheme="majorBidi"/>
-      <w:color w:val="2F5496" w:themeColor="accent1" w:themeShade="BF"/>
+      <w:rFonts w:asciiTheme="majorHAnsi" w:eastAsiaTheme="majorEastAsia" w:hAnsiTheme="majorHAnsi" w:cstheme="majorBidi"/>
+      <w:b/>
+      <w:color w:val="000000" w:themeColor="text1"/>
       <w:sz w:val="28"/>
       <w:szCs w:val="28"/>
     </w:rPr>
@@ -32957,11 +32697,12 @@
     <w:basedOn w:val="DefaultParagraphFont"/>
     <w:link w:val="Heading1"/>
     <w:uiPriority w:val="9"/>
-    <w:rsid w:val="00BA0DB9"/>
+    <w:rsid w:val="00AF2F52"/>
     <w:rPr>
-      <w:rFonts w:asciiTheme="majorHAnsi" w:eastAsiaTheme="majorEastAsia" w:hAnsiTheme="majorHAnsi" w:cstheme="majorBidi"/>
-      <w:color w:val="2F5496" w:themeColor="accent1" w:themeShade="BF"/>
-      <w:sz w:val="40"/>
+      <w:rFonts w:ascii="Times New Roman" w:eastAsiaTheme="majorEastAsia" w:hAnsi="Times New Roman" w:cstheme="majorBidi"/>
+      <w:b/>
+      <w:color w:val="000000" w:themeColor="text1"/>
+      <w:sz w:val="48"/>
       <w:szCs w:val="40"/>
     </w:rPr>
   </w:style>
@@ -32970,11 +32711,11 @@
     <w:basedOn w:val="DefaultParagraphFont"/>
     <w:link w:val="Heading2"/>
     <w:uiPriority w:val="9"/>
-    <w:semiHidden/>
-    <w:rsid w:val="00BA0DB9"/>
+    <w:rsid w:val="00AF2F52"/>
     <w:rPr>
-      <w:rFonts w:asciiTheme="majorHAnsi" w:eastAsiaTheme="majorEastAsia" w:hAnsiTheme="majorHAnsi" w:cstheme="majorBidi"/>
-      <w:color w:val="2F5496" w:themeColor="accent1" w:themeShade="BF"/>
+      <w:rFonts w:ascii="Times New Roman" w:eastAsiaTheme="majorEastAsia" w:hAnsi="Times New Roman" w:cstheme="majorBidi"/>
+      <w:b/>
+      <w:color w:val="000000" w:themeColor="text1"/>
       <w:sz w:val="32"/>
       <w:szCs w:val="32"/>
     </w:rPr>
@@ -32984,11 +32725,11 @@
     <w:basedOn w:val="DefaultParagraphFont"/>
     <w:link w:val="Heading3"/>
     <w:uiPriority w:val="9"/>
-    <w:semiHidden/>
-    <w:rsid w:val="00BA0DB9"/>
+    <w:rsid w:val="00AF2F52"/>
     <w:rPr>
-      <w:rFonts w:eastAsiaTheme="majorEastAsia" w:cstheme="majorBidi"/>
-      <w:color w:val="2F5496" w:themeColor="accent1" w:themeShade="BF"/>
+      <w:rFonts w:asciiTheme="majorHAnsi" w:eastAsiaTheme="majorEastAsia" w:hAnsiTheme="majorHAnsi" w:cstheme="majorBidi"/>
+      <w:b/>
+      <w:color w:val="000000" w:themeColor="text1"/>
       <w:sz w:val="28"/>
       <w:szCs w:val="28"/>
     </w:rPr>
@@ -33359,6 +33100,16 @@
       </w:tblBorders>
     </w:tblPr>
   </w:style>
+  <w:style w:type="paragraph" w:styleId="Revision">
+    <w:name w:val="Revision"/>
+    <w:hidden/>
+    <w:uiPriority w:val="99"/>
+    <w:semiHidden/>
+    <w:rsid w:val="00AF2F52"/>
+    <w:pPr>
+      <w:spacing w:after="0" w:line="240" w:lineRule="auto"/>
+    </w:pPr>
+  </w:style>
 </w:styles>
 </file>
 

</xml_diff>